<commit_message>
fixed some spacing and texts about spark and LLM compressor
</commit_message>
<xml_diff>
--- a/Nealson_Setiawan_resume.docx
+++ b/Nealson_Setiawan_resume.docx
@@ -352,15 +352,15 @@
           <w:sz w:val="20"/>
           <w:szCs w:val="20"/>
         </w:rPr>
-        <w:t xml:space="preserve">Computer Vision, Natural Language Processing, Generative AI, </w:t>
-      </w:r>
-      <w:r>
-        <w:rPr>
-          <w:rFonts w:ascii="Calibri" w:eastAsia="Calibri" w:hAnsi="Calibri" w:cs="Calibri"/>
-          <w:sz w:val="20"/>
-          <w:szCs w:val="20"/>
-        </w:rPr>
-        <w:t>Data Mining with Apache Spark</w:t>
+        <w:t>Computer Vision, Natural Language Processing, Generative AI</w:t>
+      </w:r>
+      <w:r>
+        <w:rPr>
+          <w:rFonts w:ascii="Calibri" w:eastAsia="Calibri" w:hAnsi="Calibri" w:cs="Calibri"/>
+          <w:sz w:val="20"/>
+          <w:szCs w:val="20"/>
+        </w:rPr>
+        <w:t xml:space="preserve"> and Large Language Models</w:t>
       </w:r>
       <w:r>
         <w:rPr>
@@ -370,77 +370,29 @@
         </w:rPr>
         <w:t xml:space="preserve">, </w:t>
       </w:r>
-      <w:proofErr w:type="spellStart"/>
-      <w:r>
-        <w:rPr>
-          <w:rFonts w:ascii="Calibri" w:eastAsia="Calibri" w:hAnsi="Calibri" w:cs="Calibri"/>
-          <w:sz w:val="20"/>
-          <w:szCs w:val="20"/>
-        </w:rPr>
-        <w:t>PyTorch</w:t>
-      </w:r>
-      <w:proofErr w:type="spellEnd"/>
-      <w:r>
-        <w:rPr>
-          <w:rFonts w:ascii="Calibri" w:eastAsia="Calibri" w:hAnsi="Calibri" w:cs="Calibri"/>
-          <w:sz w:val="20"/>
-          <w:szCs w:val="20"/>
-        </w:rPr>
-        <w:t xml:space="preserve">, </w:t>
-      </w:r>
-      <w:proofErr w:type="spellStart"/>
-      <w:r>
-        <w:rPr>
-          <w:rFonts w:ascii="Calibri" w:eastAsia="Calibri" w:hAnsi="Calibri" w:cs="Calibri"/>
-          <w:sz w:val="20"/>
-          <w:szCs w:val="20"/>
-        </w:rPr>
-        <w:t>Keras</w:t>
-      </w:r>
-      <w:proofErr w:type="spellEnd"/>
-      <w:r>
-        <w:rPr>
-          <w:rFonts w:ascii="Calibri" w:eastAsia="Calibri" w:hAnsi="Calibri" w:cs="Calibri"/>
-          <w:sz w:val="20"/>
-          <w:szCs w:val="20"/>
-        </w:rPr>
-        <w:t xml:space="preserve"> / </w:t>
-      </w:r>
-      <w:proofErr w:type="spellStart"/>
-      <w:r>
-        <w:rPr>
-          <w:rFonts w:ascii="Calibri" w:eastAsia="Calibri" w:hAnsi="Calibri" w:cs="Calibri"/>
-          <w:sz w:val="20"/>
-          <w:szCs w:val="20"/>
-        </w:rPr>
-        <w:t>Tensorflow</w:t>
-      </w:r>
-      <w:proofErr w:type="spellEnd"/>
-      <w:r>
-        <w:rPr>
-          <w:rFonts w:ascii="Calibri" w:eastAsia="Calibri" w:hAnsi="Calibri" w:cs="Calibri"/>
-          <w:sz w:val="20"/>
-          <w:szCs w:val="20"/>
-        </w:rPr>
-        <w:t xml:space="preserve">, Recommender Systems, </w:t>
-      </w:r>
-      <w:proofErr w:type="spellStart"/>
-      <w:r>
-        <w:rPr>
-          <w:rFonts w:ascii="Calibri" w:eastAsia="Calibri" w:hAnsi="Calibri" w:cs="Calibri"/>
-          <w:sz w:val="20"/>
-          <w:szCs w:val="20"/>
-        </w:rPr>
-        <w:t>LangChain</w:t>
-      </w:r>
-      <w:proofErr w:type="spellEnd"/>
-      <w:r>
-        <w:rPr>
-          <w:rFonts w:ascii="Calibri" w:eastAsia="Calibri" w:hAnsi="Calibri" w:cs="Calibri"/>
-          <w:sz w:val="20"/>
-          <w:szCs w:val="20"/>
-        </w:rPr>
-        <w:t xml:space="preserve">, </w:t>
+      <w:r>
+        <w:rPr>
+          <w:rFonts w:ascii="Calibri" w:eastAsia="Calibri" w:hAnsi="Calibri" w:cs="Calibri"/>
+          <w:sz w:val="20"/>
+          <w:szCs w:val="20"/>
+        </w:rPr>
+        <w:t xml:space="preserve">Data Mining with Apache Spark, </w:t>
+      </w:r>
+      <w:r>
+        <w:rPr>
+          <w:rFonts w:ascii="Calibri" w:eastAsia="Calibri" w:hAnsi="Calibri" w:cs="Calibri"/>
+          <w:sz w:val="20"/>
+          <w:szCs w:val="20"/>
+        </w:rPr>
+        <w:t xml:space="preserve">PyTorch, Keras / Tensorflow, Recommender Systems, </w:t>
+      </w:r>
+      <w:r>
+        <w:rPr>
+          <w:rFonts w:ascii="Calibri" w:eastAsia="Calibri" w:hAnsi="Calibri" w:cs="Calibri"/>
+          <w:sz w:val="20"/>
+          <w:szCs w:val="20"/>
+        </w:rPr>
+        <w:t xml:space="preserve">LangChain, </w:t>
       </w:r>
       <w:r>
         <w:rPr>
@@ -456,16 +408,19 @@
           <w:sz w:val="20"/>
           <w:szCs w:val="20"/>
         </w:rPr>
-        <w:t xml:space="preserve">Firebase, DynamoDB, </w:t>
-      </w:r>
-      <w:r>
-        <w:rPr>
-          <w:rFonts w:ascii="Calibri" w:eastAsia="Calibri" w:hAnsi="Calibri" w:cs="Calibri"/>
-          <w:sz w:val="20"/>
-          <w:szCs w:val="20"/>
-        </w:rPr>
-        <w:t>Python</w:t>
-      </w:r>
+        <w:t>Firebase, DynamoDB</w:t>
+      </w:r>
+    </w:p>
+    <w:p>
+      <w:pPr>
+        <w:spacing w:line="200" w:lineRule="atLeast"/>
+        <w:ind w:left="-10"/>
+        <w:rPr>
+          <w:rFonts w:ascii="Calibri" w:eastAsia="Calibri" w:hAnsi="Calibri" w:cs="Calibri"/>
+          <w:sz w:val="14"/>
+          <w:szCs w:val="14"/>
+        </w:rPr>
+      </w:pPr>
     </w:p>
     <w:p>
       <w:pPr>
@@ -653,23 +608,23 @@
           <w:sz w:val="20"/>
           <w:szCs w:val="20"/>
         </w:rPr>
-        <w:t xml:space="preserve">Relevant course work: Statistical Machine Learning, Statistical Data Science, Time Series Analysis, </w:t>
-      </w:r>
-      <w:r>
-        <w:rPr>
-          <w:rFonts w:ascii="Calibri" w:eastAsia="Calibri" w:hAnsi="Calibri" w:cs="Calibri"/>
-          <w:sz w:val="20"/>
-          <w:szCs w:val="20"/>
-        </w:rPr>
-        <w:t xml:space="preserve">Time Series Forecasting, </w:t>
-      </w:r>
-      <w:r>
-        <w:rPr>
-          <w:rFonts w:ascii="Calibri" w:eastAsia="Calibri" w:hAnsi="Calibri" w:cs="Calibri"/>
-          <w:sz w:val="20"/>
-          <w:szCs w:val="20"/>
-        </w:rPr>
-        <w:t>Data Visualization, Algorithms and Data Structures, Stochastic Processes, Probability Theory, Regression Analysis, Design of Statistical Experiments, Intermediate Python, R, SQL, SAS</w:t>
+        <w:t xml:space="preserve">Relevant course work: Statistical Machine Learning, </w:t>
+      </w:r>
+      <w:r>
+        <w:rPr>
+          <w:rFonts w:ascii="Calibri" w:eastAsia="Calibri" w:hAnsi="Calibri" w:cs="Calibri"/>
+          <w:sz w:val="20"/>
+          <w:szCs w:val="20"/>
+        </w:rPr>
+        <w:t xml:space="preserve">Algorithms and Data Structures, </w:t>
+      </w:r>
+      <w:r>
+        <w:rPr>
+          <w:rFonts w:ascii="Calibri" w:eastAsia="Calibri" w:hAnsi="Calibri" w:cs="Calibri"/>
+          <w:sz w:val="20"/>
+          <w:szCs w:val="20"/>
+        </w:rPr>
+        <w:t>Time Series, Data Visualization, Stochastic Processes, Probability Theory, Regression Analysis, Design of Statistical Experiments, Intermediate Python, R, SQL, SAS</w:t>
       </w:r>
     </w:p>
     <w:p>
@@ -793,18 +748,7 @@
           <w:sz w:val="20"/>
           <w:szCs w:val="20"/>
         </w:rPr>
-        <w:t xml:space="preserve"> </w:t>
-      </w:r>
-      <w:r>
-        <w:rPr>
-          <w:rStyle w:val="fs13fw6overflow-hidden"/>
-          <w:rFonts w:ascii="Calibri" w:eastAsia="Calibri" w:hAnsi="Calibri" w:cs="Calibri"/>
-          <w:b/>
-          <w:bCs/>
-          <w:sz w:val="20"/>
-          <w:szCs w:val="20"/>
-        </w:rPr>
-        <w:t>Intern</w:t>
+        <w:t xml:space="preserve"> Intern</w:t>
       </w:r>
       <w:r>
         <w:rPr>
@@ -886,18 +830,8 @@
           <w:sz w:val="20"/>
           <w:szCs w:val="20"/>
         </w:rPr>
-        <w:t xml:space="preserve">Developed an advanced RAG Q&amp;A chatbot for confidential document processing, routing queries to Text2SQL or self-querying retrievers based on content type, leveraging quantized LLMs from Ollama and </w:t>
-      </w:r>
-      <w:proofErr w:type="spellStart"/>
-      <w:r>
-        <w:rPr>
-          <w:rFonts w:ascii="Calibri" w:eastAsia="Calibri" w:hAnsi="Calibri" w:cs="Calibri"/>
-          <w:sz w:val="20"/>
-          <w:szCs w:val="20"/>
-        </w:rPr>
-        <w:t>HuggingFace</w:t>
-      </w:r>
-      <w:proofErr w:type="spellEnd"/>
+        <w:t>Developed an advanced RAG Q&amp;A chatbot for confidential document processing, routing queries to Text2SQL or self-querying retrievers based on content type, leveraging quantized LLMs from Ollama and HuggingFace</w:t>
+      </w:r>
     </w:p>
     <w:p>
       <w:pPr>
@@ -924,43 +858,7 @@
           <w:sz w:val="20"/>
           <w:szCs w:val="20"/>
         </w:rPr>
-        <w:t>Parsed and stored documents in PostgreSQL and Milvus using Pandas, Unstructured.io, and ORMs (</w:t>
-      </w:r>
-      <w:proofErr w:type="spellStart"/>
-      <w:r>
-        <w:rPr>
-          <w:rFonts w:ascii="Calibri" w:eastAsia="Calibri" w:hAnsi="Calibri" w:cs="Calibri"/>
-          <w:sz w:val="20"/>
-          <w:szCs w:val="20"/>
-        </w:rPr>
-        <w:t>SQLAlchemy</w:t>
-      </w:r>
-      <w:proofErr w:type="spellEnd"/>
-      <w:r>
-        <w:rPr>
-          <w:rFonts w:ascii="Calibri" w:eastAsia="Calibri" w:hAnsi="Calibri" w:cs="Calibri"/>
-          <w:sz w:val="20"/>
-          <w:szCs w:val="20"/>
-        </w:rPr>
-        <w:t xml:space="preserve">, </w:t>
-      </w:r>
-      <w:proofErr w:type="spellStart"/>
-      <w:r>
-        <w:rPr>
-          <w:rFonts w:ascii="Calibri" w:eastAsia="Calibri" w:hAnsi="Calibri" w:cs="Calibri"/>
-          <w:sz w:val="20"/>
-          <w:szCs w:val="20"/>
-        </w:rPr>
-        <w:t>PyMilvus</w:t>
-      </w:r>
-      <w:proofErr w:type="spellEnd"/>
-      <w:r>
-        <w:rPr>
-          <w:rFonts w:ascii="Calibri" w:eastAsia="Calibri" w:hAnsi="Calibri" w:cs="Calibri"/>
-          <w:sz w:val="20"/>
-          <w:szCs w:val="20"/>
-        </w:rPr>
-        <w:t>)</w:t>
+        <w:t>Parsed and stored documents in PostgreSQL and Milvus using Pandas, Unstructured.io, and ORMs (SQLAlchemy, PyMilvus)</w:t>
       </w:r>
     </w:p>
     <w:p>
@@ -996,25 +894,7 @@
           <w:sz w:val="20"/>
           <w:szCs w:val="20"/>
         </w:rPr>
-        <w:t xml:space="preserve">reated custom </w:t>
-      </w:r>
-      <w:proofErr w:type="spellStart"/>
-      <w:r>
-        <w:rPr>
-          <w:rFonts w:ascii="Calibri" w:eastAsia="Calibri" w:hAnsi="Calibri" w:cs="Calibri"/>
-          <w:sz w:val="20"/>
-          <w:szCs w:val="20"/>
-        </w:rPr>
-        <w:t>LangChain</w:t>
-      </w:r>
-      <w:proofErr w:type="spellEnd"/>
-      <w:r>
-        <w:rPr>
-          <w:rFonts w:ascii="Calibri" w:eastAsia="Calibri" w:hAnsi="Calibri" w:cs="Calibri"/>
-          <w:sz w:val="20"/>
-          <w:szCs w:val="20"/>
-        </w:rPr>
-        <w:t xml:space="preserve"> retrievers with prompt chaining for improved query handling, achieving 80% routing accuracy</w:t>
+        <w:t>reated custom LangChain retrievers with prompt chaining for improved query handling, achieving 80% routing accuracy</w:t>
       </w:r>
     </w:p>
     <w:p>
@@ -1042,25 +922,7 @@
           <w:sz w:val="20"/>
           <w:szCs w:val="20"/>
         </w:rPr>
-        <w:t xml:space="preserve">Built a user-friendly </w:t>
-      </w:r>
-      <w:proofErr w:type="spellStart"/>
-      <w:r>
-        <w:rPr>
-          <w:rFonts w:ascii="Calibri" w:eastAsia="Calibri" w:hAnsi="Calibri" w:cs="Calibri"/>
-          <w:sz w:val="20"/>
-          <w:szCs w:val="20"/>
-        </w:rPr>
-        <w:t>Streamlit</w:t>
-      </w:r>
-      <w:proofErr w:type="spellEnd"/>
-      <w:r>
-        <w:rPr>
-          <w:rFonts w:ascii="Calibri" w:eastAsia="Calibri" w:hAnsi="Calibri" w:cs="Calibri"/>
-          <w:sz w:val="20"/>
-          <w:szCs w:val="20"/>
-        </w:rPr>
-        <w:t xml:space="preserve"> UI and streamlined deployment with Docker Compose for reproducible environments</w:t>
+        <w:t>Built a user-friendly Streamlit UI and streamlined deployment with Docker Compose for reproducible environments</w:t>
       </w:r>
     </w:p>
     <w:p>
@@ -1075,7 +937,6 @@
         </w:tabs>
         <w:spacing w:line="200" w:lineRule="atLeast"/>
         <w:rPr>
-          <w:rStyle w:val="fs13fw6overflow-hidden"/>
           <w:rFonts w:ascii="Calibri" w:eastAsia="Calibri" w:hAnsi="Calibri" w:cs="Calibri"/>
           <w:b/>
           <w:bCs/>
@@ -1115,15 +976,6 @@
         </w:tabs>
         <w:spacing w:line="200" w:lineRule="atLeast"/>
         <w:rPr>
-          <w:rStyle w:val="fs13fw4"/>
-          <w:rFonts w:ascii="Calibri" w:eastAsia="Calibri" w:hAnsi="Calibri" w:cs="Calibri"/>
-          <w:sz w:val="20"/>
-          <w:szCs w:val="20"/>
-        </w:rPr>
-      </w:pPr>
-      <w:proofErr w:type="spellStart"/>
-      <w:r>
-        <w:rPr>
           <w:rStyle w:val="fs13fw6overflow-hidden"/>
           <w:rFonts w:ascii="Calibri" w:eastAsia="Calibri" w:hAnsi="Calibri" w:cs="Calibri"/>
           <w:b/>
@@ -1131,9 +983,21 @@
           <w:sz w:val="20"/>
           <w:szCs w:val="20"/>
         </w:rPr>
-        <w:t>Evidation</w:t>
-      </w:r>
-      <w:proofErr w:type="spellEnd"/>
+      </w:pPr>
+    </w:p>
+    <w:p>
+      <w:pPr>
+        <w:tabs>
+          <w:tab w:val="right" w:pos="10800"/>
+        </w:tabs>
+        <w:spacing w:line="200" w:lineRule="atLeast"/>
+        <w:rPr>
+          <w:rStyle w:val="fs13fw4"/>
+          <w:rFonts w:ascii="Calibri" w:eastAsia="Calibri" w:hAnsi="Calibri" w:cs="Calibri"/>
+          <w:sz w:val="20"/>
+          <w:szCs w:val="20"/>
+        </w:rPr>
+      </w:pPr>
       <w:r>
         <w:rPr>
           <w:rStyle w:val="fs13fw6overflow-hidden"/>
@@ -1143,7 +1007,7 @@
           <w:sz w:val="20"/>
           <w:szCs w:val="20"/>
         </w:rPr>
-        <w:t xml:space="preserve"> Health | University of California, Santa Barbara</w:t>
+        <w:t>Evidation Health</w:t>
       </w:r>
       <w:r>
         <w:rPr>
@@ -1209,6 +1073,17 @@
           <w:szCs w:val="20"/>
         </w:rPr>
         <w:t xml:space="preserve"> Researcher</w:t>
+      </w:r>
+      <w:r>
+        <w:rPr>
+          <w:rStyle w:val="fs13fw6overflow-hidden"/>
+          <w:rFonts w:ascii="Calibri" w:eastAsia="Calibri" w:hAnsi="Calibri" w:cs="Calibri"/>
+          <w:b/>
+          <w:bCs/>
+          <w:sz w:val="20"/>
+          <w:szCs w:val="20"/>
+        </w:rPr>
+        <w:t xml:space="preserve"> Capstone</w:t>
       </w:r>
       <w:r>
         <w:rPr>
@@ -1318,23 +1193,13 @@
         </w:rPr>
         <w:t xml:space="preserve">Scaled, centered, and binned time-series quantitative data; analyzed dimension reduced processed data by employing seaborn and </w:t>
       </w:r>
-      <w:proofErr w:type="spellStart"/>
-      <w:r>
-        <w:rPr>
-          <w:rFonts w:ascii="Calibri" w:eastAsia="Calibri" w:hAnsi="Calibri" w:cs="Calibri"/>
-          <w:sz w:val="20"/>
-          <w:szCs w:val="20"/>
-        </w:rPr>
-        <w:t>plotly</w:t>
-      </w:r>
-      <w:proofErr w:type="spellEnd"/>
-      <w:r>
-        <w:rPr>
-          <w:rFonts w:ascii="Calibri" w:eastAsia="Calibri" w:hAnsi="Calibri" w:cs="Calibri"/>
-          <w:sz w:val="20"/>
-          <w:szCs w:val="20"/>
-        </w:rPr>
-        <w:t xml:space="preserve"> graphs</w:t>
+      <w:r>
+        <w:rPr>
+          <w:rFonts w:ascii="Calibri" w:eastAsia="Calibri" w:hAnsi="Calibri" w:cs="Calibri"/>
+          <w:sz w:val="20"/>
+          <w:szCs w:val="20"/>
+        </w:rPr>
+        <w:t>plotly graphs</w:t>
       </w:r>
       <w:r>
         <w:rPr>
@@ -1373,25 +1238,7 @@
           <w:sz w:val="20"/>
           <w:szCs w:val="20"/>
         </w:rPr>
-        <w:t xml:space="preserve">Managed logs and records of all of 20+ weekly meetings with </w:t>
-      </w:r>
-      <w:proofErr w:type="spellStart"/>
-      <w:r>
-        <w:rPr>
-          <w:rFonts w:ascii="Calibri" w:eastAsia="Calibri" w:hAnsi="Calibri" w:cs="Calibri"/>
-          <w:sz w:val="20"/>
-          <w:szCs w:val="20"/>
-        </w:rPr>
-        <w:t>Evidation</w:t>
-      </w:r>
-      <w:proofErr w:type="spellEnd"/>
-      <w:r>
-        <w:rPr>
-          <w:rFonts w:ascii="Calibri" w:eastAsia="Calibri" w:hAnsi="Calibri" w:cs="Calibri"/>
-          <w:sz w:val="20"/>
-          <w:szCs w:val="20"/>
-        </w:rPr>
-        <w:t xml:space="preserve"> data science team to lead team of 5 members with action items and issues to be addressed for upcoming meetings</w:t>
+        <w:t>Managed logs and records of all of 20+ weekly meetings with Evidation data science team to lead team of 5 members with action items and issues to be addressed for upcoming meetings</w:t>
       </w:r>
     </w:p>
     <w:p>
@@ -1403,14 +1250,6 @@
           <w:szCs w:val="20"/>
         </w:rPr>
       </w:pPr>
-      <w:r>
-        <w:rPr>
-          <w:rFonts w:ascii="Calibri" w:eastAsia="Calibri" w:hAnsi="Calibri" w:cs="Calibri"/>
-          <w:sz w:val="20"/>
-          <w:szCs w:val="20"/>
-        </w:rPr>
-        <w:t> </w:t>
-      </w:r>
     </w:p>
     <w:p>
       <w:pPr>
@@ -1459,56 +1298,8 @@
           <w:sz w:val="20"/>
           <w:szCs w:val="20"/>
         </w:rPr>
-        <w:t>LLM Text Compressor</w:t>
-      </w:r>
-      <w:r>
-        <w:rPr>
-          <w:rStyle w:val="fs13fw6overflow-hidden"/>
-          <w:rFonts w:ascii="Calibri" w:eastAsia="Calibri" w:hAnsi="Calibri" w:cs="Calibri"/>
-          <w:b/>
-          <w:bCs/>
-          <w:sz w:val="20"/>
-          <w:szCs w:val="20"/>
-        </w:rPr>
-        <w:t xml:space="preserve"> | </w:t>
-      </w:r>
-      <w:proofErr w:type="spellStart"/>
-      <w:r>
-        <w:rPr>
-          <w:rStyle w:val="fs13fw6overflow-hidden"/>
-          <w:rFonts w:ascii="Calibri" w:eastAsia="Calibri" w:hAnsi="Calibri" w:cs="Calibri"/>
-          <w:b/>
-          <w:bCs/>
-          <w:sz w:val="20"/>
-          <w:szCs w:val="20"/>
-        </w:rPr>
-        <w:t>PyTorch</w:t>
-      </w:r>
-      <w:proofErr w:type="spellEnd"/>
-      <w:r>
-        <w:rPr>
-          <w:rStyle w:val="fs13fw6overflow-hidden"/>
-          <w:rFonts w:ascii="Calibri" w:eastAsia="Calibri" w:hAnsi="Calibri" w:cs="Calibri"/>
-          <w:b/>
-          <w:bCs/>
-          <w:sz w:val="20"/>
-          <w:szCs w:val="20"/>
-        </w:rPr>
-        <w:t xml:space="preserve">, </w:t>
-      </w:r>
-      <w:proofErr w:type="spellStart"/>
-      <w:r>
-        <w:rPr>
-          <w:rStyle w:val="fs13fw6overflow-hidden"/>
-          <w:rFonts w:ascii="Calibri" w:eastAsia="Calibri" w:hAnsi="Calibri" w:cs="Calibri"/>
-          <w:b/>
-          <w:bCs/>
-          <w:sz w:val="20"/>
-          <w:szCs w:val="20"/>
-        </w:rPr>
-        <w:t>HuggingFace</w:t>
-      </w:r>
-      <w:proofErr w:type="spellEnd"/>
+        <w:t>LLM Text Compressor | PyTorch, HuggingFace</w:t>
+      </w:r>
       <w:r>
         <w:rPr>
           <w:rStyle w:val="fs13fw4"/>
@@ -1525,43 +1316,7 @@
           <w:sz w:val="20"/>
           <w:szCs w:val="20"/>
         </w:rPr>
-        <w:t>September 2024</w:t>
-      </w:r>
-      <w:r>
-        <w:rPr>
-          <w:rStyle w:val="fs13fw4overflow-hidden"/>
-          <w:rFonts w:ascii="Calibri" w:eastAsia="Calibri" w:hAnsi="Calibri" w:cs="Calibri"/>
-          <w:sz w:val="20"/>
-          <w:szCs w:val="20"/>
-        </w:rPr>
-        <w:t xml:space="preserve"> </w:t>
-      </w:r>
-      <w:r>
-        <w:rPr>
-          <w:rStyle w:val="fs13fw4overflow-hidden"/>
-          <w:rFonts w:ascii="Calibri" w:eastAsia="Calibri" w:hAnsi="Calibri" w:cs="Calibri"/>
-          <w:sz w:val="20"/>
-          <w:szCs w:val="20"/>
-        </w:rPr>
-        <w:t>–</w:t>
-      </w:r>
-      <w:r>
-        <w:rPr>
-          <w:rStyle w:val="fs13fw4overflow-hidden"/>
-          <w:rFonts w:ascii="Calibri" w:eastAsia="Calibri" w:hAnsi="Calibri" w:cs="Calibri"/>
-          <w:sz w:val="20"/>
-          <w:szCs w:val="20"/>
-        </w:rPr>
-        <w:t xml:space="preserve"> </w:t>
-      </w:r>
-      <w:r>
-        <w:rPr>
-          <w:rStyle w:val="fs13fw4overflow-hidden"/>
-          <w:rFonts w:ascii="Calibri" w:eastAsia="Calibri" w:hAnsi="Calibri" w:cs="Calibri"/>
-          <w:sz w:val="20"/>
-          <w:szCs w:val="20"/>
-        </w:rPr>
-        <w:t>November 2024</w:t>
+        <w:t>September 2024 – November 2024</w:t>
       </w:r>
     </w:p>
     <w:p>
@@ -1618,72 +1373,16 @@
           <w:sz w:val="20"/>
           <w:szCs w:val="20"/>
         </w:rPr>
-        <w:t xml:space="preserve">papers: Google </w:t>
-      </w:r>
-      <w:proofErr w:type="spellStart"/>
-      <w:r>
-        <w:rPr>
-          <w:rFonts w:ascii="Calibri" w:eastAsia="Calibri" w:hAnsi="Calibri" w:cs="Calibri"/>
-          <w:sz w:val="20"/>
-          <w:szCs w:val="20"/>
-        </w:rPr>
-        <w:t>Deepmind’s</w:t>
-      </w:r>
-      <w:proofErr w:type="spellEnd"/>
-      <w:r>
-        <w:rPr>
-          <w:rFonts w:ascii="Calibri" w:eastAsia="Calibri" w:hAnsi="Calibri" w:cs="Calibri"/>
-          <w:sz w:val="20"/>
-          <w:szCs w:val="20"/>
-        </w:rPr>
-        <w:t xml:space="preserve"> LLM Compressor, and </w:t>
-      </w:r>
-      <w:proofErr w:type="spellStart"/>
-      <w:r>
-        <w:rPr>
-          <w:rFonts w:ascii="Calibri" w:eastAsia="Calibri" w:hAnsi="Calibri" w:cs="Calibri"/>
-          <w:sz w:val="20"/>
-          <w:szCs w:val="20"/>
-        </w:rPr>
-        <w:t>LLMZip</w:t>
-      </w:r>
-      <w:proofErr w:type="spellEnd"/>
-      <w:r>
-        <w:rPr>
-          <w:rFonts w:ascii="Calibri" w:eastAsia="Calibri" w:hAnsi="Calibri" w:cs="Calibri"/>
-          <w:sz w:val="20"/>
-          <w:szCs w:val="20"/>
-        </w:rPr>
-        <w:t xml:space="preserve"> using the libraries </w:t>
-      </w:r>
-      <w:proofErr w:type="spellStart"/>
-      <w:r>
-        <w:rPr>
-          <w:rFonts w:ascii="Calibri" w:eastAsia="Calibri" w:hAnsi="Calibri" w:cs="Calibri"/>
-          <w:sz w:val="20"/>
-          <w:szCs w:val="20"/>
-        </w:rPr>
-        <w:t>Huggingface</w:t>
-      </w:r>
-      <w:proofErr w:type="spellEnd"/>
-      <w:r>
-        <w:rPr>
-          <w:rFonts w:ascii="Calibri" w:eastAsia="Calibri" w:hAnsi="Calibri" w:cs="Calibri"/>
-          <w:sz w:val="20"/>
-          <w:szCs w:val="20"/>
-        </w:rPr>
-        <w:t xml:space="preserve">, and </w:t>
-      </w:r>
-      <w:proofErr w:type="spellStart"/>
-      <w:r>
-        <w:rPr>
-          <w:rFonts w:ascii="Calibri" w:eastAsia="Calibri" w:hAnsi="Calibri" w:cs="Calibri"/>
-          <w:sz w:val="20"/>
-          <w:szCs w:val="20"/>
-        </w:rPr>
-        <w:t>PyTorch</w:t>
-      </w:r>
-      <w:proofErr w:type="spellEnd"/>
+        <w:t>papers: Google Deepmind’s LLM Compressor, and LLMZip</w:t>
+      </w:r>
+      <w:r>
+        <w:rPr>
+          <w:rFonts w:ascii="Calibri" w:eastAsia="Calibri" w:hAnsi="Calibri" w:cs="Calibri"/>
+          <w:sz w:val="20"/>
+          <w:szCs w:val="20"/>
+        </w:rPr>
+        <w:t xml:space="preserve"> using the libraries Huggingface, and PyTorch</w:t>
+      </w:r>
     </w:p>
     <w:p>
       <w:pPr>
@@ -1745,9 +1444,8 @@
           <w:sz w:val="20"/>
           <w:szCs w:val="20"/>
         </w:rPr>
-        <w:t xml:space="preserve">wrote a survey paper on the results of different pretrained models like Llama, Phi-3, and </w:t>
-      </w:r>
-      <w:proofErr w:type="spellStart"/>
+        <w:t>wrote a survey paper on the results of different pretrained models like Llama, Phi-3, and TinyLlama</w:t>
+      </w:r>
       <w:r>
         <w:rPr>
           <w:rStyle w:val="fs13fw6overflow-hidden"/>
@@ -1755,9 +1453,8 @@
           <w:sz w:val="20"/>
           <w:szCs w:val="20"/>
         </w:rPr>
-        <w:t>TinyLlama</w:t>
-      </w:r>
-      <w:proofErr w:type="spellEnd"/>
+        <w:t xml:space="preserve"> in LaTex</w:t>
+      </w:r>
     </w:p>
     <w:p>
       <w:pPr>
@@ -1793,7 +1490,7 @@
           <w:sz w:val="20"/>
           <w:szCs w:val="20"/>
         </w:rPr>
-        <w:t xml:space="preserve">Developing </w:t>
+        <w:t>Data Mining and Recommender Systems with Spark</w:t>
       </w:r>
       <w:r>
         <w:rPr>
@@ -1804,18 +1501,7 @@
           <w:sz w:val="20"/>
           <w:szCs w:val="20"/>
         </w:rPr>
-        <w:t xml:space="preserve">a </w:t>
-      </w:r>
-      <w:r>
-        <w:rPr>
-          <w:rStyle w:val="fs13fw6overflow-hidden"/>
-          <w:rFonts w:ascii="Calibri" w:eastAsia="Calibri" w:hAnsi="Calibri" w:cs="Calibri"/>
-          <w:b/>
-          <w:bCs/>
-          <w:sz w:val="20"/>
-          <w:szCs w:val="20"/>
-        </w:rPr>
-        <w:t>Recommender System | Spark</w:t>
+        <w:t xml:space="preserve"> | Spark</w:t>
       </w:r>
       <w:r>
         <w:rPr>
@@ -1908,25 +1594,7 @@
           <w:sz w:val="20"/>
           <w:szCs w:val="20"/>
         </w:rPr>
-        <w:t xml:space="preserve">SON algorithm in </w:t>
-      </w:r>
-      <w:proofErr w:type="spellStart"/>
-      <w:r>
-        <w:rPr>
-          <w:rFonts w:ascii="Calibri" w:eastAsia="Calibri" w:hAnsi="Calibri" w:cs="Calibri"/>
-          <w:sz w:val="20"/>
-          <w:szCs w:val="20"/>
-        </w:rPr>
-        <w:t>PySpark</w:t>
-      </w:r>
-      <w:proofErr w:type="spellEnd"/>
-      <w:r>
-        <w:rPr>
-          <w:rFonts w:ascii="Calibri" w:eastAsia="Calibri" w:hAnsi="Calibri" w:cs="Calibri"/>
-          <w:sz w:val="20"/>
-          <w:szCs w:val="20"/>
-        </w:rPr>
-        <w:t xml:space="preserve"> </w:t>
+        <w:t xml:space="preserve">SON algorithm in PySpark </w:t>
       </w:r>
       <w:r>
         <w:rPr>
@@ -1971,23 +1639,31 @@
           <w:sz w:val="20"/>
           <w:szCs w:val="20"/>
         </w:rPr>
-        <w:t xml:space="preserve">Explored and </w:t>
-      </w:r>
-      <w:r>
-        <w:rPr>
-          <w:rFonts w:ascii="Calibri" w:eastAsia="Calibri" w:hAnsi="Calibri" w:cs="Calibri"/>
-          <w:sz w:val="20"/>
-          <w:szCs w:val="20"/>
-        </w:rPr>
-        <w:t>implemented</w:t>
-      </w:r>
-      <w:r>
-        <w:rPr>
-          <w:rFonts w:ascii="Calibri" w:eastAsia="Calibri" w:hAnsi="Calibri" w:cs="Calibri"/>
-          <w:sz w:val="20"/>
-          <w:szCs w:val="20"/>
-        </w:rPr>
-        <w:t xml:space="preserve"> custom partitioning method to facilitate shuffling process in large dataset for MapReduce job</w:t>
+        <w:t xml:space="preserve">Applied </w:t>
+      </w:r>
+      <w:r>
+        <w:rPr>
+          <w:rFonts w:ascii="Calibri" w:eastAsia="Calibri" w:hAnsi="Calibri" w:cs="Calibri"/>
+          <w:sz w:val="20"/>
+          <w:szCs w:val="20"/>
+        </w:rPr>
+        <w:t>Locality-Sensitive Functions</w:t>
+      </w:r>
+      <w:r>
+        <w:rPr>
+          <w:rFonts w:ascii="Calibri" w:eastAsia="Calibri" w:hAnsi="Calibri" w:cs="Calibri"/>
+          <w:sz w:val="20"/>
+          <w:szCs w:val="20"/>
+        </w:rPr>
+        <w:t>, content-based recommendations, and collaborative filtering</w:t>
+      </w:r>
+      <w:r>
+        <w:rPr>
+          <w:rFonts w:ascii="Calibri" w:eastAsia="Calibri" w:hAnsi="Calibri" w:cs="Calibri"/>
+          <w:sz w:val="20"/>
+          <w:szCs w:val="20"/>
+        </w:rPr>
+        <w:t xml:space="preserve"> on Yelp Data</w:t>
       </w:r>
     </w:p>
     <w:p>
@@ -2008,23 +1684,7 @@
           <w:sz w:val="20"/>
           <w:szCs w:val="20"/>
         </w:rPr>
-        <w:t xml:space="preserve">Learning foundations of Recommender Systems like </w:t>
-      </w:r>
-      <w:r>
-        <w:rPr>
-          <w:rFonts w:ascii="Calibri" w:eastAsia="Calibri" w:hAnsi="Calibri" w:cs="Calibri"/>
-          <w:sz w:val="20"/>
-          <w:szCs w:val="20"/>
-        </w:rPr>
-        <w:t>Locality-Sensitive Functions</w:t>
-      </w:r>
-      <w:r>
-        <w:rPr>
-          <w:rFonts w:ascii="Calibri" w:eastAsia="Calibri" w:hAnsi="Calibri" w:cs="Calibri"/>
-          <w:sz w:val="20"/>
-          <w:szCs w:val="20"/>
-        </w:rPr>
-        <w:t>, content-based recommendations, and collaborative filtering</w:t>
+        <w:t>Analyzed social network communities by implementing Girvan Newman algorithm in PySpark</w:t>
       </w:r>
     </w:p>
     <w:p>
@@ -2050,7 +1710,6 @@
           <w:szCs w:val="20"/>
         </w:rPr>
       </w:pPr>
-      <w:proofErr w:type="spellStart"/>
       <w:r>
         <w:rPr>
           <w:rStyle w:val="fs13fw6overflow-hidden"/>
@@ -2060,19 +1719,7 @@
           <w:sz w:val="20"/>
           <w:szCs w:val="20"/>
         </w:rPr>
-        <w:t>CatDB</w:t>
-      </w:r>
-      <w:proofErr w:type="spellEnd"/>
-      <w:r>
-        <w:rPr>
-          <w:rStyle w:val="fs13fw6overflow-hidden"/>
-          <w:rFonts w:ascii="Calibri" w:eastAsia="Calibri" w:hAnsi="Calibri" w:cs="Calibri"/>
-          <w:b/>
-          <w:bCs/>
-          <w:sz w:val="20"/>
-          <w:szCs w:val="20"/>
-        </w:rPr>
-        <w:t xml:space="preserve"> - NoSQL Database System with query language | Python</w:t>
+        <w:t>CatDB - NoSQL Database System with query language | Python</w:t>
       </w:r>
       <w:r>
         <w:rPr>
@@ -2215,21 +1862,8 @@
           <w:sz w:val="20"/>
           <w:szCs w:val="20"/>
         </w:rPr>
-        <w:t xml:space="preserve">Classification of Frost in NASA images | </w:t>
-      </w:r>
-      <w:proofErr w:type="spellStart"/>
-      <w:r>
-        <w:rPr>
-          <w:rStyle w:val="fs13fw6overflow-hidden"/>
-          <w:rFonts w:ascii="Calibri" w:eastAsia="Calibri" w:hAnsi="Calibri" w:cs="Calibri"/>
-          <w:b/>
-          <w:bCs/>
-          <w:sz w:val="20"/>
-          <w:szCs w:val="20"/>
-        </w:rPr>
-        <w:t>Tensorflow</w:t>
-      </w:r>
-      <w:proofErr w:type="spellEnd"/>
+        <w:t>Classification of Frost in NASA images | Tensorflow</w:t>
+      </w:r>
       <w:r>
         <w:rPr>
           <w:rStyle w:val="fs13fw4"/>
@@ -2313,47 +1947,15 @@
           <w:sz w:val="20"/>
           <w:szCs w:val="20"/>
         </w:rPr>
-        <w:t>crea</w:t>
-      </w:r>
-      <w:r>
-        <w:rPr>
-          <w:rFonts w:ascii="Calibri" w:eastAsia="Calibri" w:hAnsi="Calibri" w:cs="Calibri"/>
-          <w:sz w:val="20"/>
-          <w:szCs w:val="20"/>
-        </w:rPr>
-        <w:t xml:space="preserve">ting </w:t>
-      </w:r>
-      <w:r>
-        <w:rPr>
-          <w:rFonts w:ascii="Calibri" w:eastAsia="Calibri" w:hAnsi="Calibri" w:cs="Calibri"/>
-          <w:sz w:val="20"/>
-          <w:szCs w:val="20"/>
-        </w:rPr>
-        <w:t>data pipeline to perform</w:t>
-      </w:r>
-      <w:r>
-        <w:rPr>
-          <w:rFonts w:ascii="Calibri" w:eastAsia="Calibri" w:hAnsi="Calibri" w:cs="Calibri"/>
-          <w:sz w:val="20"/>
-          <w:szCs w:val="20"/>
-        </w:rPr>
-        <w:t xml:space="preserve"> transfer learning on EfficientNetB0, ResNet50, VGG16 </w:t>
-      </w:r>
-      <w:r>
-        <w:rPr>
-          <w:rFonts w:ascii="Calibri" w:eastAsia="Calibri" w:hAnsi="Calibri" w:cs="Calibri"/>
-          <w:sz w:val="20"/>
-          <w:szCs w:val="20"/>
-        </w:rPr>
-        <w:t xml:space="preserve">and CNN </w:t>
-      </w:r>
-      <w:r>
-        <w:rPr>
-          <w:rFonts w:ascii="Calibri" w:eastAsia="Calibri" w:hAnsi="Calibri" w:cs="Calibri"/>
-          <w:sz w:val="20"/>
-          <w:szCs w:val="20"/>
-        </w:rPr>
-        <w:t>on satellite images supplied by NASA for class final deep learning project</w:t>
+        <w:t xml:space="preserve">finetuning </w:t>
+      </w:r>
+      <w:r>
+        <w:rPr>
+          <w:rFonts w:ascii="Calibri" w:eastAsia="Calibri" w:hAnsi="Calibri" w:cs="Calibri"/>
+          <w:sz w:val="20"/>
+          <w:szCs w:val="20"/>
+        </w:rPr>
+        <w:t>EfficientNetB0, ResNet50, VGG16 on satellite images supplied by NASA for class final deep learning project</w:t>
       </w:r>
     </w:p>
     <w:p>
@@ -2376,7 +1978,7 @@
           <w:sz w:val="20"/>
           <w:szCs w:val="20"/>
         </w:rPr>
-        <w:t>Minimized effects of overfitting of CNN by applying 6 methods: L1 regularization, dropout layers, early stopping, batch normalization, data augmentation, and minimizing learning rate</w:t>
+        <w:t>Minimized effects of overfitting by applying 6 methods: L1 regularization, dropout layers, early stopping, batch normalization, data augmentation, and minimizing learning rate</w:t>
       </w:r>
     </w:p>
     <w:p>
@@ -2415,25 +2017,7 @@
           <w:sz w:val="20"/>
           <w:szCs w:val="20"/>
         </w:rPr>
-        <w:t xml:space="preserve"> images on </w:t>
-      </w:r>
-      <w:proofErr w:type="spellStart"/>
-      <w:r>
-        <w:rPr>
-          <w:rFonts w:ascii="Calibri" w:eastAsia="Calibri" w:hAnsi="Calibri" w:cs="Calibri"/>
-          <w:sz w:val="20"/>
-          <w:szCs w:val="20"/>
-        </w:rPr>
-        <w:t>Keras</w:t>
-      </w:r>
-      <w:proofErr w:type="spellEnd"/>
-      <w:r>
-        <w:rPr>
-          <w:rFonts w:ascii="Calibri" w:eastAsia="Calibri" w:hAnsi="Calibri" w:cs="Calibri"/>
-          <w:sz w:val="20"/>
-          <w:szCs w:val="20"/>
-        </w:rPr>
-        <w:t xml:space="preserve"> to induce variability by randomly cropping, flipping, rotating, translation, brightening </w:t>
+        <w:t xml:space="preserve"> images on Keras to induce variability by randomly cropping, flipping, rotating, translation, brightening </w:t>
       </w:r>
       <w:r>
         <w:rPr>
@@ -4205,6 +3789,7 @@
   <w:style w:type="character" w:default="1" w:styleId="DefaultParagraphFont">
     <w:name w:val="Default Paragraph Font"/>
     <w:uiPriority w:val="1"/>
+    <w:semiHidden/>
     <w:unhideWhenUsed/>
   </w:style>
   <w:style w:type="table" w:default="1" w:styleId="TableNormal">

</xml_diff>

<commit_message>
replaced CatDB with UpAllNight Forums
</commit_message>
<xml_diff>
--- a/Nealson_Setiawan_resume.docx
+++ b/Nealson_Setiawan_resume.docx
@@ -245,8 +245,9 @@
           <w:sz w:val="20"/>
           <w:szCs w:val="20"/>
         </w:rPr>
-        <w:t>M.S, Master</w:t>
-      </w:r>
+        <w:t xml:space="preserve">M.S, </w:t>
+      </w:r>
+      <w:proofErr w:type="gramStart"/>
       <w:r>
         <w:rPr>
           <w:rStyle w:val="fs13fw6overflow-hidden"/>
@@ -256,6 +257,17 @@
           <w:sz w:val="20"/>
           <w:szCs w:val="20"/>
         </w:rPr>
+        <w:t>Master</w:t>
+      </w:r>
+      <w:r>
+        <w:rPr>
+          <w:rStyle w:val="fs13fw6overflow-hidden"/>
+          <w:rFonts w:ascii="Calibri" w:eastAsia="Calibri" w:hAnsi="Calibri" w:cs="Calibri"/>
+          <w:b/>
+          <w:bCs/>
+          <w:sz w:val="20"/>
+          <w:szCs w:val="20"/>
+        </w:rPr>
         <w:t>s</w:t>
       </w:r>
       <w:r>
@@ -267,7 +279,19 @@
           <w:sz w:val="20"/>
           <w:szCs w:val="20"/>
         </w:rPr>
-        <w:t xml:space="preserve"> of Science, Applied Data Science</w:t>
+        <w:t xml:space="preserve"> of Science</w:t>
+      </w:r>
+      <w:proofErr w:type="gramEnd"/>
+      <w:r>
+        <w:rPr>
+          <w:rStyle w:val="fs13fw6overflow-hidden"/>
+          <w:rFonts w:ascii="Calibri" w:eastAsia="Calibri" w:hAnsi="Calibri" w:cs="Calibri"/>
+          <w:b/>
+          <w:bCs/>
+          <w:sz w:val="20"/>
+          <w:szCs w:val="20"/>
+        </w:rPr>
+        <w:t>, Applied Data Science</w:t>
       </w:r>
       <w:r>
         <w:rPr>
@@ -378,21 +402,77 @@
         </w:rPr>
         <w:t xml:space="preserve">Data Mining with Apache Spark, </w:t>
       </w:r>
-      <w:r>
-        <w:rPr>
-          <w:rFonts w:ascii="Calibri" w:eastAsia="Calibri" w:hAnsi="Calibri" w:cs="Calibri"/>
-          <w:sz w:val="20"/>
-          <w:szCs w:val="20"/>
-        </w:rPr>
-        <w:t xml:space="preserve">PyTorch, Keras / Tensorflow, Recommender Systems, </w:t>
-      </w:r>
-      <w:r>
-        <w:rPr>
-          <w:rFonts w:ascii="Calibri" w:eastAsia="Calibri" w:hAnsi="Calibri" w:cs="Calibri"/>
-          <w:sz w:val="20"/>
-          <w:szCs w:val="20"/>
-        </w:rPr>
-        <w:t xml:space="preserve">LangChain, </w:t>
+      <w:proofErr w:type="spellStart"/>
+      <w:r>
+        <w:rPr>
+          <w:rFonts w:ascii="Calibri" w:eastAsia="Calibri" w:hAnsi="Calibri" w:cs="Calibri"/>
+          <w:sz w:val="20"/>
+          <w:szCs w:val="20"/>
+        </w:rPr>
+        <w:t>PyTorch</w:t>
+      </w:r>
+      <w:proofErr w:type="spellEnd"/>
+      <w:r>
+        <w:rPr>
+          <w:rFonts w:ascii="Calibri" w:eastAsia="Calibri" w:hAnsi="Calibri" w:cs="Calibri"/>
+          <w:sz w:val="20"/>
+          <w:szCs w:val="20"/>
+        </w:rPr>
+        <w:t xml:space="preserve">, </w:t>
+      </w:r>
+      <w:proofErr w:type="spellStart"/>
+      <w:r>
+        <w:rPr>
+          <w:rFonts w:ascii="Calibri" w:eastAsia="Calibri" w:hAnsi="Calibri" w:cs="Calibri"/>
+          <w:sz w:val="20"/>
+          <w:szCs w:val="20"/>
+        </w:rPr>
+        <w:t>Keras</w:t>
+      </w:r>
+      <w:proofErr w:type="spellEnd"/>
+      <w:r>
+        <w:rPr>
+          <w:rFonts w:ascii="Calibri" w:eastAsia="Calibri" w:hAnsi="Calibri" w:cs="Calibri"/>
+          <w:sz w:val="20"/>
+          <w:szCs w:val="20"/>
+        </w:rPr>
+        <w:t xml:space="preserve"> / </w:t>
+      </w:r>
+      <w:proofErr w:type="spellStart"/>
+      <w:r>
+        <w:rPr>
+          <w:rFonts w:ascii="Calibri" w:eastAsia="Calibri" w:hAnsi="Calibri" w:cs="Calibri"/>
+          <w:sz w:val="20"/>
+          <w:szCs w:val="20"/>
+        </w:rPr>
+        <w:t>Tensorflow</w:t>
+      </w:r>
+      <w:proofErr w:type="spellEnd"/>
+      <w:r>
+        <w:rPr>
+          <w:rFonts w:ascii="Calibri" w:eastAsia="Calibri" w:hAnsi="Calibri" w:cs="Calibri"/>
+          <w:sz w:val="20"/>
+          <w:szCs w:val="20"/>
+        </w:rPr>
+        <w:t xml:space="preserve">, Recommender Systems, </w:t>
+      </w:r>
+      <w:proofErr w:type="spellStart"/>
+      <w:r>
+        <w:rPr>
+          <w:rFonts w:ascii="Calibri" w:eastAsia="Calibri" w:hAnsi="Calibri" w:cs="Calibri"/>
+          <w:sz w:val="20"/>
+          <w:szCs w:val="20"/>
+        </w:rPr>
+        <w:t>LangChain</w:t>
+      </w:r>
+      <w:proofErr w:type="spellEnd"/>
+      <w:r>
+        <w:rPr>
+          <w:rFonts w:ascii="Calibri" w:eastAsia="Calibri" w:hAnsi="Calibri" w:cs="Calibri"/>
+          <w:sz w:val="20"/>
+          <w:szCs w:val="20"/>
+        </w:rPr>
+        <w:t xml:space="preserve">, </w:t>
       </w:r>
       <w:r>
         <w:rPr>
@@ -509,8 +589,9 @@
           <w:sz w:val="20"/>
           <w:szCs w:val="20"/>
         </w:rPr>
-        <w:t>B.S, Bachelor</w:t>
-      </w:r>
+        <w:t xml:space="preserve">B.S, </w:t>
+      </w:r>
+      <w:proofErr w:type="gramStart"/>
       <w:r>
         <w:rPr>
           <w:rStyle w:val="fs13fw6overflow-hidden"/>
@@ -520,6 +601,17 @@
           <w:sz w:val="20"/>
           <w:szCs w:val="20"/>
         </w:rPr>
+        <w:t>Bachelor</w:t>
+      </w:r>
+      <w:r>
+        <w:rPr>
+          <w:rStyle w:val="fs13fw6overflow-hidden"/>
+          <w:rFonts w:ascii="Calibri" w:eastAsia="Calibri" w:hAnsi="Calibri" w:cs="Calibri"/>
+          <w:b/>
+          <w:bCs/>
+          <w:sz w:val="20"/>
+          <w:szCs w:val="20"/>
+        </w:rPr>
         <w:t>s</w:t>
       </w:r>
       <w:r>
@@ -531,7 +623,19 @@
           <w:sz w:val="20"/>
           <w:szCs w:val="20"/>
         </w:rPr>
-        <w:t xml:space="preserve"> of Science, Statistics &amp; Data Science</w:t>
+        <w:t xml:space="preserve"> of Science</w:t>
+      </w:r>
+      <w:proofErr w:type="gramEnd"/>
+      <w:r>
+        <w:rPr>
+          <w:rStyle w:val="fs13fw6overflow-hidden"/>
+          <w:rFonts w:ascii="Calibri" w:eastAsia="Calibri" w:hAnsi="Calibri" w:cs="Calibri"/>
+          <w:b/>
+          <w:bCs/>
+          <w:sz w:val="20"/>
+          <w:szCs w:val="20"/>
+        </w:rPr>
+        <w:t>, Statistics &amp; Data Science</w:t>
       </w:r>
       <w:r>
         <w:rPr>
@@ -830,8 +934,18 @@
           <w:sz w:val="20"/>
           <w:szCs w:val="20"/>
         </w:rPr>
-        <w:t>Developed an advanced RAG Q&amp;A chatbot for confidential document processing, routing queries to Text2SQL or self-querying retrievers based on content type, leveraging quantized LLMs from Ollama and HuggingFace</w:t>
-      </w:r>
+        <w:t xml:space="preserve">Developed an advanced RAG Q&amp;A chatbot for confidential document processing, routing queries to Text2SQL or self-querying retrievers based on content type, leveraging quantized LLMs from Ollama and </w:t>
+      </w:r>
+      <w:proofErr w:type="spellStart"/>
+      <w:r>
+        <w:rPr>
+          <w:rFonts w:ascii="Calibri" w:eastAsia="Calibri" w:hAnsi="Calibri" w:cs="Calibri"/>
+          <w:sz w:val="20"/>
+          <w:szCs w:val="20"/>
+        </w:rPr>
+        <w:t>HuggingFace</w:t>
+      </w:r>
+      <w:proofErr w:type="spellEnd"/>
     </w:p>
     <w:p>
       <w:pPr>
@@ -858,7 +972,43 @@
           <w:sz w:val="20"/>
           <w:szCs w:val="20"/>
         </w:rPr>
-        <w:t>Parsed and stored documents in PostgreSQL and Milvus using Pandas, Unstructured.io, and ORMs (SQLAlchemy, PyMilvus)</w:t>
+        <w:t>Parsed and stored documents in PostgreSQL and Milvus using Pandas, Unstructured.io, and ORMs (</w:t>
+      </w:r>
+      <w:proofErr w:type="spellStart"/>
+      <w:r>
+        <w:rPr>
+          <w:rFonts w:ascii="Calibri" w:eastAsia="Calibri" w:hAnsi="Calibri" w:cs="Calibri"/>
+          <w:sz w:val="20"/>
+          <w:szCs w:val="20"/>
+        </w:rPr>
+        <w:t>SQLAlchemy</w:t>
+      </w:r>
+      <w:proofErr w:type="spellEnd"/>
+      <w:r>
+        <w:rPr>
+          <w:rFonts w:ascii="Calibri" w:eastAsia="Calibri" w:hAnsi="Calibri" w:cs="Calibri"/>
+          <w:sz w:val="20"/>
+          <w:szCs w:val="20"/>
+        </w:rPr>
+        <w:t xml:space="preserve">, </w:t>
+      </w:r>
+      <w:proofErr w:type="spellStart"/>
+      <w:r>
+        <w:rPr>
+          <w:rFonts w:ascii="Calibri" w:eastAsia="Calibri" w:hAnsi="Calibri" w:cs="Calibri"/>
+          <w:sz w:val="20"/>
+          <w:szCs w:val="20"/>
+        </w:rPr>
+        <w:t>PyMilvus</w:t>
+      </w:r>
+      <w:proofErr w:type="spellEnd"/>
+      <w:r>
+        <w:rPr>
+          <w:rFonts w:ascii="Calibri" w:eastAsia="Calibri" w:hAnsi="Calibri" w:cs="Calibri"/>
+          <w:sz w:val="20"/>
+          <w:szCs w:val="20"/>
+        </w:rPr>
+        <w:t>)</w:t>
       </w:r>
     </w:p>
     <w:p>
@@ -894,7 +1044,25 @@
           <w:sz w:val="20"/>
           <w:szCs w:val="20"/>
         </w:rPr>
-        <w:t>reated custom LangChain retrievers with prompt chaining for improved query handling, achieving 80% routing accuracy</w:t>
+        <w:t xml:space="preserve">reated custom </w:t>
+      </w:r>
+      <w:proofErr w:type="spellStart"/>
+      <w:r>
+        <w:rPr>
+          <w:rFonts w:ascii="Calibri" w:eastAsia="Calibri" w:hAnsi="Calibri" w:cs="Calibri"/>
+          <w:sz w:val="20"/>
+          <w:szCs w:val="20"/>
+        </w:rPr>
+        <w:t>LangChain</w:t>
+      </w:r>
+      <w:proofErr w:type="spellEnd"/>
+      <w:r>
+        <w:rPr>
+          <w:rFonts w:ascii="Calibri" w:eastAsia="Calibri" w:hAnsi="Calibri" w:cs="Calibri"/>
+          <w:sz w:val="20"/>
+          <w:szCs w:val="20"/>
+        </w:rPr>
+        <w:t xml:space="preserve"> retrievers with prompt chaining for improved query handling, achieving 80% routing accuracy</w:t>
       </w:r>
     </w:p>
     <w:p>
@@ -922,7 +1090,25 @@
           <w:sz w:val="20"/>
           <w:szCs w:val="20"/>
         </w:rPr>
-        <w:t>Built a user-friendly Streamlit UI and streamlined deployment with Docker Compose for reproducible environments</w:t>
+        <w:t xml:space="preserve">Built a user-friendly </w:t>
+      </w:r>
+      <w:proofErr w:type="spellStart"/>
+      <w:r>
+        <w:rPr>
+          <w:rFonts w:ascii="Calibri" w:eastAsia="Calibri" w:hAnsi="Calibri" w:cs="Calibri"/>
+          <w:sz w:val="20"/>
+          <w:szCs w:val="20"/>
+        </w:rPr>
+        <w:t>Streamlit</w:t>
+      </w:r>
+      <w:proofErr w:type="spellEnd"/>
+      <w:r>
+        <w:rPr>
+          <w:rFonts w:ascii="Calibri" w:eastAsia="Calibri" w:hAnsi="Calibri" w:cs="Calibri"/>
+          <w:sz w:val="20"/>
+          <w:szCs w:val="20"/>
+        </w:rPr>
+        <w:t xml:space="preserve"> UI and streamlined deployment with Docker Compose for reproducible environments</w:t>
       </w:r>
     </w:p>
     <w:p>
@@ -998,6 +1184,7 @@
           <w:szCs w:val="20"/>
         </w:rPr>
       </w:pPr>
+      <w:proofErr w:type="spellStart"/>
       <w:r>
         <w:rPr>
           <w:rStyle w:val="fs13fw6overflow-hidden"/>
@@ -1007,7 +1194,19 @@
           <w:sz w:val="20"/>
           <w:szCs w:val="20"/>
         </w:rPr>
-        <w:t>Evidation Health</w:t>
+        <w:t>Evidation</w:t>
+      </w:r>
+      <w:proofErr w:type="spellEnd"/>
+      <w:r>
+        <w:rPr>
+          <w:rStyle w:val="fs13fw6overflow-hidden"/>
+          <w:rFonts w:ascii="Calibri" w:eastAsia="Calibri" w:hAnsi="Calibri" w:cs="Calibri"/>
+          <w:b/>
+          <w:bCs/>
+          <w:sz w:val="20"/>
+          <w:szCs w:val="20"/>
+        </w:rPr>
+        <w:t xml:space="preserve"> Health</w:t>
       </w:r>
       <w:r>
         <w:rPr>
@@ -1193,13 +1392,23 @@
         </w:rPr>
         <w:t xml:space="preserve">Scaled, centered, and binned time-series quantitative data; analyzed dimension reduced processed data by employing seaborn and </w:t>
       </w:r>
-      <w:r>
-        <w:rPr>
-          <w:rFonts w:ascii="Calibri" w:eastAsia="Calibri" w:hAnsi="Calibri" w:cs="Calibri"/>
-          <w:sz w:val="20"/>
-          <w:szCs w:val="20"/>
-        </w:rPr>
-        <w:t>plotly graphs</w:t>
+      <w:proofErr w:type="spellStart"/>
+      <w:r>
+        <w:rPr>
+          <w:rFonts w:ascii="Calibri" w:eastAsia="Calibri" w:hAnsi="Calibri" w:cs="Calibri"/>
+          <w:sz w:val="20"/>
+          <w:szCs w:val="20"/>
+        </w:rPr>
+        <w:t>plotly</w:t>
+      </w:r>
+      <w:proofErr w:type="spellEnd"/>
+      <w:r>
+        <w:rPr>
+          <w:rFonts w:ascii="Calibri" w:eastAsia="Calibri" w:hAnsi="Calibri" w:cs="Calibri"/>
+          <w:sz w:val="20"/>
+          <w:szCs w:val="20"/>
+        </w:rPr>
+        <w:t xml:space="preserve"> graphs</w:t>
       </w:r>
       <w:r>
         <w:rPr>
@@ -1238,7 +1447,25 @@
           <w:sz w:val="20"/>
           <w:szCs w:val="20"/>
         </w:rPr>
-        <w:t>Managed logs and records of all of 20+ weekly meetings with Evidation data science team to lead team of 5 members with action items and issues to be addressed for upcoming meetings</w:t>
+        <w:t xml:space="preserve">Managed logs and records of all of 20+ weekly meetings with </w:t>
+      </w:r>
+      <w:proofErr w:type="spellStart"/>
+      <w:r>
+        <w:rPr>
+          <w:rFonts w:ascii="Calibri" w:eastAsia="Calibri" w:hAnsi="Calibri" w:cs="Calibri"/>
+          <w:sz w:val="20"/>
+          <w:szCs w:val="20"/>
+        </w:rPr>
+        <w:t>Evidation</w:t>
+      </w:r>
+      <w:proofErr w:type="spellEnd"/>
+      <w:r>
+        <w:rPr>
+          <w:rFonts w:ascii="Calibri" w:eastAsia="Calibri" w:hAnsi="Calibri" w:cs="Calibri"/>
+          <w:sz w:val="20"/>
+          <w:szCs w:val="20"/>
+        </w:rPr>
+        <w:t xml:space="preserve"> data science team to lead team of 5 members with action items and issues to be addressed for upcoming meetings</w:t>
       </w:r>
     </w:p>
     <w:p>
@@ -1298,8 +1525,45 @@
           <w:sz w:val="20"/>
           <w:szCs w:val="20"/>
         </w:rPr>
-        <w:t>LLM Text Compressor | PyTorch, HuggingFace</w:t>
-      </w:r>
+        <w:t xml:space="preserve">LLM Text Compressor | </w:t>
+      </w:r>
+      <w:proofErr w:type="spellStart"/>
+      <w:r>
+        <w:rPr>
+          <w:rStyle w:val="fs13fw6overflow-hidden"/>
+          <w:rFonts w:ascii="Calibri" w:eastAsia="Calibri" w:hAnsi="Calibri" w:cs="Calibri"/>
+          <w:b/>
+          <w:bCs/>
+          <w:sz w:val="20"/>
+          <w:szCs w:val="20"/>
+        </w:rPr>
+        <w:t>PyTorch</w:t>
+      </w:r>
+      <w:proofErr w:type="spellEnd"/>
+      <w:r>
+        <w:rPr>
+          <w:rStyle w:val="fs13fw6overflow-hidden"/>
+          <w:rFonts w:ascii="Calibri" w:eastAsia="Calibri" w:hAnsi="Calibri" w:cs="Calibri"/>
+          <w:b/>
+          <w:bCs/>
+          <w:sz w:val="20"/>
+          <w:szCs w:val="20"/>
+        </w:rPr>
+        <w:t xml:space="preserve">, </w:t>
+      </w:r>
+      <w:proofErr w:type="spellStart"/>
+      <w:r>
+        <w:rPr>
+          <w:rStyle w:val="fs13fw6overflow-hidden"/>
+          <w:rFonts w:ascii="Calibri" w:eastAsia="Calibri" w:hAnsi="Calibri" w:cs="Calibri"/>
+          <w:b/>
+          <w:bCs/>
+          <w:sz w:val="20"/>
+          <w:szCs w:val="20"/>
+        </w:rPr>
+        <w:t>HuggingFace</w:t>
+      </w:r>
+      <w:proofErr w:type="spellEnd"/>
       <w:r>
         <w:rPr>
           <w:rStyle w:val="fs13fw4"/>
@@ -1373,16 +1637,72 @@
           <w:sz w:val="20"/>
           <w:szCs w:val="20"/>
         </w:rPr>
-        <w:t>papers: Google Deepmind’s LLM Compressor, and LLMZip</w:t>
-      </w:r>
-      <w:r>
-        <w:rPr>
-          <w:rFonts w:ascii="Calibri" w:eastAsia="Calibri" w:hAnsi="Calibri" w:cs="Calibri"/>
-          <w:sz w:val="20"/>
-          <w:szCs w:val="20"/>
-        </w:rPr>
-        <w:t xml:space="preserve"> using the libraries Huggingface, and PyTorch</w:t>
-      </w:r>
+        <w:t xml:space="preserve">papers: Google </w:t>
+      </w:r>
+      <w:proofErr w:type="spellStart"/>
+      <w:r>
+        <w:rPr>
+          <w:rFonts w:ascii="Calibri" w:eastAsia="Calibri" w:hAnsi="Calibri" w:cs="Calibri"/>
+          <w:sz w:val="20"/>
+          <w:szCs w:val="20"/>
+        </w:rPr>
+        <w:t>Deepmind’s</w:t>
+      </w:r>
+      <w:proofErr w:type="spellEnd"/>
+      <w:r>
+        <w:rPr>
+          <w:rFonts w:ascii="Calibri" w:eastAsia="Calibri" w:hAnsi="Calibri" w:cs="Calibri"/>
+          <w:sz w:val="20"/>
+          <w:szCs w:val="20"/>
+        </w:rPr>
+        <w:t xml:space="preserve"> LLM Compressor, and </w:t>
+      </w:r>
+      <w:proofErr w:type="spellStart"/>
+      <w:r>
+        <w:rPr>
+          <w:rFonts w:ascii="Calibri" w:eastAsia="Calibri" w:hAnsi="Calibri" w:cs="Calibri"/>
+          <w:sz w:val="20"/>
+          <w:szCs w:val="20"/>
+        </w:rPr>
+        <w:t>LLMZip</w:t>
+      </w:r>
+      <w:proofErr w:type="spellEnd"/>
+      <w:r>
+        <w:rPr>
+          <w:rFonts w:ascii="Calibri" w:eastAsia="Calibri" w:hAnsi="Calibri" w:cs="Calibri"/>
+          <w:sz w:val="20"/>
+          <w:szCs w:val="20"/>
+        </w:rPr>
+        <w:t xml:space="preserve"> using the libraries </w:t>
+      </w:r>
+      <w:proofErr w:type="spellStart"/>
+      <w:r>
+        <w:rPr>
+          <w:rFonts w:ascii="Calibri" w:eastAsia="Calibri" w:hAnsi="Calibri" w:cs="Calibri"/>
+          <w:sz w:val="20"/>
+          <w:szCs w:val="20"/>
+        </w:rPr>
+        <w:t>Huggingface</w:t>
+      </w:r>
+      <w:proofErr w:type="spellEnd"/>
+      <w:r>
+        <w:rPr>
+          <w:rFonts w:ascii="Calibri" w:eastAsia="Calibri" w:hAnsi="Calibri" w:cs="Calibri"/>
+          <w:sz w:val="20"/>
+          <w:szCs w:val="20"/>
+        </w:rPr>
+        <w:t xml:space="preserve">, and </w:t>
+      </w:r>
+      <w:proofErr w:type="spellStart"/>
+      <w:r>
+        <w:rPr>
+          <w:rFonts w:ascii="Calibri" w:eastAsia="Calibri" w:hAnsi="Calibri" w:cs="Calibri"/>
+          <w:sz w:val="20"/>
+          <w:szCs w:val="20"/>
+        </w:rPr>
+        <w:t>PyTorch</w:t>
+      </w:r>
+      <w:proofErr w:type="spellEnd"/>
     </w:p>
     <w:p>
       <w:pPr>
@@ -1444,8 +1764,9 @@
           <w:sz w:val="20"/>
           <w:szCs w:val="20"/>
         </w:rPr>
-        <w:t>wrote a survey paper on the results of different pretrained models like Llama, Phi-3, and TinyLlama</w:t>
-      </w:r>
+        <w:t xml:space="preserve">wrote a survey paper on the results of different pretrained models like Llama, Phi-3, and </w:t>
+      </w:r>
+      <w:proofErr w:type="spellStart"/>
       <w:r>
         <w:rPr>
           <w:rStyle w:val="fs13fw6overflow-hidden"/>
@@ -1453,8 +1774,29 @@
           <w:sz w:val="20"/>
           <w:szCs w:val="20"/>
         </w:rPr>
-        <w:t xml:space="preserve"> in LaTex</w:t>
-      </w:r>
+        <w:t>TinyLlama</w:t>
+      </w:r>
+      <w:proofErr w:type="spellEnd"/>
+      <w:r>
+        <w:rPr>
+          <w:rStyle w:val="fs13fw6overflow-hidden"/>
+          <w:rFonts w:ascii="Calibri" w:eastAsia="Calibri" w:hAnsi="Calibri" w:cs="Calibri"/>
+          <w:sz w:val="20"/>
+          <w:szCs w:val="20"/>
+        </w:rPr>
+        <w:t xml:space="preserve"> in </w:t>
+      </w:r>
+      <w:proofErr w:type="spellStart"/>
+      <w:r>
+        <w:rPr>
+          <w:rStyle w:val="fs13fw6overflow-hidden"/>
+          <w:rFonts w:ascii="Calibri" w:eastAsia="Calibri" w:hAnsi="Calibri" w:cs="Calibri"/>
+          <w:sz w:val="20"/>
+          <w:szCs w:val="20"/>
+        </w:rPr>
+        <w:t>LaTex</w:t>
+      </w:r>
+      <w:proofErr w:type="spellEnd"/>
     </w:p>
     <w:p>
       <w:pPr>
@@ -1594,7 +1936,25 @@
           <w:sz w:val="20"/>
           <w:szCs w:val="20"/>
         </w:rPr>
-        <w:t xml:space="preserve">SON algorithm in PySpark </w:t>
+        <w:t xml:space="preserve">SON algorithm in </w:t>
+      </w:r>
+      <w:proofErr w:type="spellStart"/>
+      <w:r>
+        <w:rPr>
+          <w:rFonts w:ascii="Calibri" w:eastAsia="Calibri" w:hAnsi="Calibri" w:cs="Calibri"/>
+          <w:sz w:val="20"/>
+          <w:szCs w:val="20"/>
+        </w:rPr>
+        <w:t>PySpark</w:t>
+      </w:r>
+      <w:proofErr w:type="spellEnd"/>
+      <w:r>
+        <w:rPr>
+          <w:rFonts w:ascii="Calibri" w:eastAsia="Calibri" w:hAnsi="Calibri" w:cs="Calibri"/>
+          <w:sz w:val="20"/>
+          <w:szCs w:val="20"/>
+        </w:rPr>
+        <w:t xml:space="preserve"> </w:t>
       </w:r>
       <w:r>
         <w:rPr>
@@ -1684,8 +2044,18 @@
           <w:sz w:val="20"/>
           <w:szCs w:val="20"/>
         </w:rPr>
-        <w:t>Analyzed social network communities by implementing Girvan Newman algorithm in PySpark</w:t>
-      </w:r>
+        <w:t xml:space="preserve">Analyzed social network communities by implementing Girvan Newman algorithm in </w:t>
+      </w:r>
+      <w:proofErr w:type="spellStart"/>
+      <w:r>
+        <w:rPr>
+          <w:rFonts w:ascii="Calibri" w:eastAsia="Calibri" w:hAnsi="Calibri" w:cs="Calibri"/>
+          <w:sz w:val="20"/>
+          <w:szCs w:val="20"/>
+        </w:rPr>
+        <w:t>PySpark</w:t>
+      </w:r>
+      <w:proofErr w:type="spellEnd"/>
     </w:p>
     <w:p>
       <w:pPr>
@@ -1710,6 +2080,7 @@
           <w:szCs w:val="20"/>
         </w:rPr>
       </w:pPr>
+      <w:proofErr w:type="spellStart"/>
       <w:r>
         <w:rPr>
           <w:rStyle w:val="fs13fw6overflow-hidden"/>
@@ -1719,7 +2090,54 @@
           <w:sz w:val="20"/>
           <w:szCs w:val="20"/>
         </w:rPr>
-        <w:t>CatDB - NoSQL Database System with query language | Python</w:t>
+        <w:t>UpAllNight</w:t>
+      </w:r>
+      <w:proofErr w:type="spellEnd"/>
+      <w:r>
+        <w:rPr>
+          <w:rStyle w:val="fs13fw6overflow-hidden"/>
+          <w:rFonts w:ascii="Calibri" w:eastAsia="Calibri" w:hAnsi="Calibri" w:cs="Calibri"/>
+          <w:b/>
+          <w:bCs/>
+          <w:sz w:val="20"/>
+          <w:szCs w:val="20"/>
+        </w:rPr>
+        <w:t xml:space="preserve"> Forums</w:t>
+      </w:r>
+      <w:r>
+        <w:rPr>
+          <w:rStyle w:val="fs13fw6overflow-hidden"/>
+          <w:rFonts w:ascii="Calibri" w:eastAsia="Calibri" w:hAnsi="Calibri" w:cs="Calibri"/>
+          <w:b/>
+          <w:bCs/>
+          <w:sz w:val="20"/>
+          <w:szCs w:val="20"/>
+        </w:rPr>
+        <w:t xml:space="preserve"> | </w:t>
+      </w:r>
+      <w:proofErr w:type="spellStart"/>
+      <w:r>
+        <w:rPr>
+          <w:rStyle w:val="fs13fw6overflow-hidden"/>
+          <w:rFonts w:ascii="Calibri" w:eastAsia="Calibri" w:hAnsi="Calibri" w:cs="Calibri"/>
+          <w:b/>
+          <w:bCs/>
+          <w:sz w:val="20"/>
+          <w:szCs w:val="20"/>
+        </w:rPr>
+        <w:t>Langchain</w:t>
+      </w:r>
+      <w:proofErr w:type="spellEnd"/>
+      <w:r>
+        <w:rPr>
+          <w:rStyle w:val="fs13fw6overflow-hidden"/>
+          <w:rFonts w:ascii="Calibri" w:eastAsia="Calibri" w:hAnsi="Calibri" w:cs="Calibri"/>
+          <w:b/>
+          <w:bCs/>
+          <w:sz w:val="20"/>
+          <w:szCs w:val="20"/>
+        </w:rPr>
+        <w:t>, Milvus</w:t>
       </w:r>
       <w:r>
         <w:rPr>
@@ -1737,7 +2155,7 @@
           <w:sz w:val="20"/>
           <w:szCs w:val="20"/>
         </w:rPr>
-        <w:t>August 2023</w:t>
+        <w:t>January 2024</w:t>
       </w:r>
       <w:r>
         <w:rPr>
@@ -1755,7 +2173,7 @@
           <w:sz w:val="20"/>
           <w:szCs w:val="20"/>
         </w:rPr>
-        <w:t>-</w:t>
+        <w:t>–</w:t>
       </w:r>
       <w:r>
         <w:rPr>
@@ -1773,57 +2191,62 @@
           <w:sz w:val="20"/>
           <w:szCs w:val="20"/>
         </w:rPr>
-        <w:t>December 2023</w:t>
+        <w:t>May 2024</w:t>
       </w:r>
     </w:p>
     <w:p>
       <w:pPr>
+        <w:pStyle w:val="ListParagraph"/>
         <w:numPr>
           <w:ilvl w:val="0"/>
-          <w:numId w:val="4"/>
+          <w:numId w:val="13"/>
         </w:numPr>
-        <w:spacing w:line="200" w:lineRule="atLeast"/>
-        <w:ind w:left="375" w:hanging="385"/>
-        <w:rPr>
-          <w:rFonts w:ascii="Calibri" w:eastAsia="Calibri" w:hAnsi="Calibri" w:cs="Calibri"/>
-          <w:sz w:val="20"/>
-          <w:szCs w:val="20"/>
-        </w:rPr>
-      </w:pPr>
-      <w:r>
-        <w:rPr>
-          <w:rFonts w:ascii="Calibri" w:eastAsia="Calibri" w:hAnsi="Calibri" w:cs="Calibri"/>
-          <w:sz w:val="20"/>
-          <w:szCs w:val="20"/>
-        </w:rPr>
-        <w:t>Implemented a database management system manipulated chunks of 200+ MB of data with functions for scanning, external sorting, joining, filtering, grouping, aggregation, and CRUD operations</w:t>
+        <w:spacing w:line="140" w:lineRule="atLeast"/>
+        <w:rPr>
+          <w:rFonts w:ascii="Calibri" w:eastAsia="Calibri" w:hAnsi="Calibri" w:cs="Calibri"/>
+          <w:sz w:val="14"/>
+          <w:szCs w:val="14"/>
+        </w:rPr>
+      </w:pPr>
+      <w:r>
+        <w:rPr>
+          <w:rFonts w:ascii="Calibri" w:eastAsia="Calibri" w:hAnsi="Calibri" w:cs="Calibri"/>
+          <w:sz w:val="20"/>
+          <w:szCs w:val="20"/>
+        </w:rPr>
+        <w:t>Scraped internet forums and public data using Selenium</w:t>
       </w:r>
     </w:p>
     <w:p>
       <w:pPr>
+        <w:pStyle w:val="ListParagraph"/>
         <w:numPr>
           <w:ilvl w:val="0"/>
-          <w:numId w:val="4"/>
+          <w:numId w:val="13"/>
         </w:numPr>
-        <w:spacing w:line="200" w:lineRule="atLeast"/>
-        <w:ind w:left="375" w:hanging="385"/>
-        <w:rPr>
-          <w:rFonts w:ascii="Calibri" w:eastAsia="Calibri" w:hAnsi="Calibri" w:cs="Calibri"/>
-          <w:sz w:val="20"/>
-          <w:szCs w:val="20"/>
-        </w:rPr>
-      </w:pPr>
-      <w:r>
-        <w:rPr>
-          <w:rFonts w:ascii="Calibri" w:eastAsia="Calibri" w:hAnsi="Calibri" w:cs="Calibri"/>
-          <w:sz w:val="20"/>
-          <w:szCs w:val="20"/>
-        </w:rPr>
-        <w:t>Created a custom cat-like SQL and MongoDB inspired query language and a query execution engine to manipulate 200+ MB of data with user-defined limited memory usage to be used through a command line-interface</w:t>
+        <w:spacing w:line="140" w:lineRule="atLeast"/>
+        <w:rPr>
+          <w:rFonts w:ascii="Calibri" w:eastAsia="Calibri" w:hAnsi="Calibri" w:cs="Calibri"/>
+          <w:sz w:val="14"/>
+          <w:szCs w:val="14"/>
+        </w:rPr>
+      </w:pPr>
+      <w:r>
+        <w:rPr>
+          <w:rFonts w:ascii="Calibri" w:eastAsia="Calibri" w:hAnsi="Calibri" w:cs="Calibri"/>
+          <w:sz w:val="20"/>
+          <w:szCs w:val="20"/>
+        </w:rPr>
+        <w:t>Deployed Milvus on Google Cloud Platform using Docker</w:t>
       </w:r>
     </w:p>
     <w:p>
       <w:pPr>
+        <w:pStyle w:val="ListParagraph"/>
+        <w:numPr>
+          <w:ilvl w:val="0"/>
+          <w:numId w:val="13"/>
+        </w:numPr>
         <w:spacing w:line="140" w:lineRule="atLeast"/>
         <w:rPr>
           <w:rFonts w:ascii="Calibri" w:eastAsia="Calibri" w:hAnsi="Calibri" w:cs="Calibri"/>
@@ -1834,14 +2257,127 @@
       <w:r>
         <w:rPr>
           <w:rFonts w:ascii="Calibri" w:eastAsia="Calibri" w:hAnsi="Calibri" w:cs="Calibri"/>
+          <w:sz w:val="20"/>
+          <w:szCs w:val="20"/>
+        </w:rPr>
+        <w:t xml:space="preserve">Preprocessed pharmacy text data with </w:t>
+      </w:r>
+      <w:proofErr w:type="spellStart"/>
+      <w:r>
+        <w:rPr>
+          <w:rFonts w:ascii="Calibri" w:eastAsia="Calibri" w:hAnsi="Calibri" w:cs="Calibri"/>
+          <w:sz w:val="20"/>
+          <w:szCs w:val="20"/>
+        </w:rPr>
+        <w:t>Langchain</w:t>
+      </w:r>
+      <w:proofErr w:type="spellEnd"/>
+      <w:r>
+        <w:rPr>
+          <w:rFonts w:ascii="Calibri" w:eastAsia="Calibri" w:hAnsi="Calibri" w:cs="Calibri"/>
+          <w:sz w:val="20"/>
+          <w:szCs w:val="20"/>
+        </w:rPr>
+        <w:t xml:space="preserve"> and ORM (</w:t>
+      </w:r>
+      <w:proofErr w:type="spellStart"/>
+      <w:r>
+        <w:rPr>
+          <w:rFonts w:ascii="Calibri" w:eastAsia="Calibri" w:hAnsi="Calibri" w:cs="Calibri"/>
+          <w:sz w:val="20"/>
+          <w:szCs w:val="20"/>
+        </w:rPr>
+        <w:t>PyMilvus</w:t>
+      </w:r>
+      <w:proofErr w:type="spellEnd"/>
+      <w:r>
+        <w:rPr>
+          <w:rFonts w:ascii="Calibri" w:eastAsia="Calibri" w:hAnsi="Calibri" w:cs="Calibri"/>
+          <w:sz w:val="20"/>
+          <w:szCs w:val="20"/>
+        </w:rPr>
+        <w:t>)</w:t>
+      </w:r>
+    </w:p>
+    <w:p>
+      <w:pPr>
+        <w:pStyle w:val="ListParagraph"/>
+        <w:numPr>
+          <w:ilvl w:val="0"/>
+          <w:numId w:val="13"/>
+        </w:numPr>
+        <w:spacing w:line="140" w:lineRule="atLeast"/>
+        <w:rPr>
+          <w:rFonts w:ascii="Calibri" w:eastAsia="Calibri" w:hAnsi="Calibri" w:cs="Calibri"/>
           <w:sz w:val="14"/>
           <w:szCs w:val="14"/>
         </w:rPr>
+      </w:pPr>
+      <w:r>
+        <w:rPr>
+          <w:rFonts w:ascii="Calibri" w:eastAsia="Calibri" w:hAnsi="Calibri" w:cs="Calibri"/>
+          <w:sz w:val="20"/>
+          <w:szCs w:val="20"/>
+        </w:rPr>
+        <w:t xml:space="preserve">Allowed seamless integration with </w:t>
+      </w:r>
+      <w:proofErr w:type="spellStart"/>
+      <w:r>
+        <w:rPr>
+          <w:rFonts w:ascii="Calibri" w:eastAsia="Calibri" w:hAnsi="Calibri" w:cs="Calibri"/>
+          <w:sz w:val="20"/>
+          <w:szCs w:val="20"/>
+        </w:rPr>
+        <w:t>FastAPI</w:t>
+      </w:r>
+      <w:proofErr w:type="spellEnd"/>
+      <w:r>
+        <w:rPr>
+          <w:rFonts w:ascii="Calibri" w:eastAsia="Calibri" w:hAnsi="Calibri" w:cs="Calibri"/>
+          <w:sz w:val="20"/>
+          <w:szCs w:val="20"/>
+        </w:rPr>
+        <w:t xml:space="preserve"> and deployed </w:t>
+      </w:r>
+      <w:proofErr w:type="spellStart"/>
+      <w:r>
+        <w:rPr>
+          <w:rFonts w:ascii="Calibri" w:eastAsia="Calibri" w:hAnsi="Calibri" w:cs="Calibri"/>
+          <w:sz w:val="20"/>
+          <w:szCs w:val="20"/>
+        </w:rPr>
+        <w:t>dockerized</w:t>
+      </w:r>
+      <w:proofErr w:type="spellEnd"/>
+      <w:r>
+        <w:rPr>
+          <w:rFonts w:ascii="Calibri" w:eastAsia="Calibri" w:hAnsi="Calibri" w:cs="Calibri"/>
+          <w:sz w:val="20"/>
+          <w:szCs w:val="20"/>
+        </w:rPr>
+        <w:t xml:space="preserve"> application on Heroku</w:t>
+      </w:r>
+      <w:r>
+        <w:rPr>
+          <w:rFonts w:ascii="Calibri" w:eastAsia="Calibri" w:hAnsi="Calibri" w:cs="Calibri"/>
+          <w:sz w:val="14"/>
+          <w:szCs w:val="14"/>
+        </w:rPr>
         <w:t> </w:t>
       </w:r>
     </w:p>
     <w:p>
       <w:pPr>
+        <w:spacing w:line="140" w:lineRule="atLeast"/>
+        <w:rPr>
+          <w:rFonts w:ascii="Calibri" w:eastAsia="Calibri" w:hAnsi="Calibri" w:cs="Calibri"/>
+          <w:sz w:val="14"/>
+          <w:szCs w:val="14"/>
+        </w:rPr>
+      </w:pPr>
+    </w:p>
+    <w:p>
+      <w:pPr>
         <w:tabs>
           <w:tab w:val="right" w:pos="10800"/>
         </w:tabs>
@@ -1862,8 +2398,21 @@
           <w:sz w:val="20"/>
           <w:szCs w:val="20"/>
         </w:rPr>
-        <w:t>Classification of Frost in NASA images | Tensorflow</w:t>
-      </w:r>
+        <w:t xml:space="preserve">Classification of Frost in NASA images | </w:t>
+      </w:r>
+      <w:proofErr w:type="spellStart"/>
+      <w:r>
+        <w:rPr>
+          <w:rStyle w:val="fs13fw6overflow-hidden"/>
+          <w:rFonts w:ascii="Calibri" w:eastAsia="Calibri" w:hAnsi="Calibri" w:cs="Calibri"/>
+          <w:b/>
+          <w:bCs/>
+          <w:sz w:val="20"/>
+          <w:szCs w:val="20"/>
+        </w:rPr>
+        <w:t>Tensorflow</w:t>
+      </w:r>
+      <w:proofErr w:type="spellEnd"/>
       <w:r>
         <w:rPr>
           <w:rStyle w:val="fs13fw4"/>
@@ -2017,7 +2566,25 @@
           <w:sz w:val="20"/>
           <w:szCs w:val="20"/>
         </w:rPr>
-        <w:t xml:space="preserve"> images on Keras to induce variability by randomly cropping, flipping, rotating, translation, brightening </w:t>
+        <w:t xml:space="preserve"> images on </w:t>
+      </w:r>
+      <w:proofErr w:type="spellStart"/>
+      <w:r>
+        <w:rPr>
+          <w:rFonts w:ascii="Calibri" w:eastAsia="Calibri" w:hAnsi="Calibri" w:cs="Calibri"/>
+          <w:sz w:val="20"/>
+          <w:szCs w:val="20"/>
+        </w:rPr>
+        <w:t>Keras</w:t>
+      </w:r>
+      <w:proofErr w:type="spellEnd"/>
+      <w:r>
+        <w:rPr>
+          <w:rFonts w:ascii="Calibri" w:eastAsia="Calibri" w:hAnsi="Calibri" w:cs="Calibri"/>
+          <w:sz w:val="20"/>
+          <w:szCs w:val="20"/>
+        </w:rPr>
+        <w:t xml:space="preserve"> to induce variability by randomly cropping, flipping, rotating, translation, brightening </w:t>
       </w:r>
       <w:r>
         <w:rPr>
@@ -3136,6 +3703,232 @@
     </w:lvl>
   </w:abstractNum>
   <w:abstractNum w:abstractNumId="8" w15:restartNumberingAfterBreak="0">
+    <w:nsid w:val="0A0879C4"/>
+    <w:multiLevelType w:val="hybridMultilevel"/>
+    <w:tmpl w:val="3AC87F1C"/>
+    <w:lvl w:ilvl="0" w:tplc="04090001">
+      <w:start w:val="1"/>
+      <w:numFmt w:val="bullet"/>
+      <w:lvlText w:val=""/>
+      <w:lvlJc w:val="left"/>
+      <w:pPr>
+        <w:ind w:left="720" w:hanging="360"/>
+      </w:pPr>
+      <w:rPr>
+        <w:rFonts w:ascii="Symbol" w:hAnsi="Symbol" w:hint="default"/>
+      </w:rPr>
+    </w:lvl>
+    <w:lvl w:ilvl="1" w:tplc="04090003" w:tentative="1">
+      <w:start w:val="1"/>
+      <w:numFmt w:val="bullet"/>
+      <w:lvlText w:val="o"/>
+      <w:lvlJc w:val="left"/>
+      <w:pPr>
+        <w:ind w:left="1440" w:hanging="360"/>
+      </w:pPr>
+      <w:rPr>
+        <w:rFonts w:ascii="Courier New" w:hAnsi="Courier New" w:cs="Courier New" w:hint="default"/>
+      </w:rPr>
+    </w:lvl>
+    <w:lvl w:ilvl="2" w:tplc="04090005" w:tentative="1">
+      <w:start w:val="1"/>
+      <w:numFmt w:val="bullet"/>
+      <w:lvlText w:val=""/>
+      <w:lvlJc w:val="left"/>
+      <w:pPr>
+        <w:ind w:left="2160" w:hanging="360"/>
+      </w:pPr>
+      <w:rPr>
+        <w:rFonts w:ascii="Wingdings" w:hAnsi="Wingdings" w:hint="default"/>
+      </w:rPr>
+    </w:lvl>
+    <w:lvl w:ilvl="3" w:tplc="04090001" w:tentative="1">
+      <w:start w:val="1"/>
+      <w:numFmt w:val="bullet"/>
+      <w:lvlText w:val=""/>
+      <w:lvlJc w:val="left"/>
+      <w:pPr>
+        <w:ind w:left="2880" w:hanging="360"/>
+      </w:pPr>
+      <w:rPr>
+        <w:rFonts w:ascii="Symbol" w:hAnsi="Symbol" w:hint="default"/>
+      </w:rPr>
+    </w:lvl>
+    <w:lvl w:ilvl="4" w:tplc="04090003" w:tentative="1">
+      <w:start w:val="1"/>
+      <w:numFmt w:val="bullet"/>
+      <w:lvlText w:val="o"/>
+      <w:lvlJc w:val="left"/>
+      <w:pPr>
+        <w:ind w:left="3600" w:hanging="360"/>
+      </w:pPr>
+      <w:rPr>
+        <w:rFonts w:ascii="Courier New" w:hAnsi="Courier New" w:cs="Courier New" w:hint="default"/>
+      </w:rPr>
+    </w:lvl>
+    <w:lvl w:ilvl="5" w:tplc="04090005" w:tentative="1">
+      <w:start w:val="1"/>
+      <w:numFmt w:val="bullet"/>
+      <w:lvlText w:val=""/>
+      <w:lvlJc w:val="left"/>
+      <w:pPr>
+        <w:ind w:left="4320" w:hanging="360"/>
+      </w:pPr>
+      <w:rPr>
+        <w:rFonts w:ascii="Wingdings" w:hAnsi="Wingdings" w:hint="default"/>
+      </w:rPr>
+    </w:lvl>
+    <w:lvl w:ilvl="6" w:tplc="04090001" w:tentative="1">
+      <w:start w:val="1"/>
+      <w:numFmt w:val="bullet"/>
+      <w:lvlText w:val=""/>
+      <w:lvlJc w:val="left"/>
+      <w:pPr>
+        <w:ind w:left="5040" w:hanging="360"/>
+      </w:pPr>
+      <w:rPr>
+        <w:rFonts w:ascii="Symbol" w:hAnsi="Symbol" w:hint="default"/>
+      </w:rPr>
+    </w:lvl>
+    <w:lvl w:ilvl="7" w:tplc="04090003" w:tentative="1">
+      <w:start w:val="1"/>
+      <w:numFmt w:val="bullet"/>
+      <w:lvlText w:val="o"/>
+      <w:lvlJc w:val="left"/>
+      <w:pPr>
+        <w:ind w:left="5760" w:hanging="360"/>
+      </w:pPr>
+      <w:rPr>
+        <w:rFonts w:ascii="Courier New" w:hAnsi="Courier New" w:cs="Courier New" w:hint="default"/>
+      </w:rPr>
+    </w:lvl>
+    <w:lvl w:ilvl="8" w:tplc="04090005" w:tentative="1">
+      <w:start w:val="1"/>
+      <w:numFmt w:val="bullet"/>
+      <w:lvlText w:val=""/>
+      <w:lvlJc w:val="left"/>
+      <w:pPr>
+        <w:ind w:left="6480" w:hanging="360"/>
+      </w:pPr>
+      <w:rPr>
+        <w:rFonts w:ascii="Wingdings" w:hAnsi="Wingdings" w:hint="default"/>
+      </w:rPr>
+    </w:lvl>
+  </w:abstractNum>
+  <w:abstractNum w:abstractNumId="9" w15:restartNumberingAfterBreak="0">
+    <w:nsid w:val="1BAC5385"/>
+    <w:multiLevelType w:val="hybridMultilevel"/>
+    <w:tmpl w:val="0FBCECA4"/>
+    <w:lvl w:ilvl="0" w:tplc="04090001">
+      <w:start w:val="1"/>
+      <w:numFmt w:val="bullet"/>
+      <w:lvlText w:val=""/>
+      <w:lvlJc w:val="left"/>
+      <w:pPr>
+        <w:ind w:left="360" w:hanging="360"/>
+      </w:pPr>
+      <w:rPr>
+        <w:rFonts w:ascii="Symbol" w:hAnsi="Symbol" w:hint="default"/>
+      </w:rPr>
+    </w:lvl>
+    <w:lvl w:ilvl="1" w:tplc="FFFFFFFF" w:tentative="1">
+      <w:start w:val="1"/>
+      <w:numFmt w:val="bullet"/>
+      <w:lvlText w:val="o"/>
+      <w:lvlJc w:val="left"/>
+      <w:pPr>
+        <w:ind w:left="1080" w:hanging="360"/>
+      </w:pPr>
+      <w:rPr>
+        <w:rFonts w:ascii="Courier New" w:hAnsi="Courier New" w:cs="Courier New" w:hint="default"/>
+      </w:rPr>
+    </w:lvl>
+    <w:lvl w:ilvl="2" w:tplc="FFFFFFFF" w:tentative="1">
+      <w:start w:val="1"/>
+      <w:numFmt w:val="bullet"/>
+      <w:lvlText w:val=""/>
+      <w:lvlJc w:val="left"/>
+      <w:pPr>
+        <w:ind w:left="1800" w:hanging="360"/>
+      </w:pPr>
+      <w:rPr>
+        <w:rFonts w:ascii="Wingdings" w:hAnsi="Wingdings" w:hint="default"/>
+      </w:rPr>
+    </w:lvl>
+    <w:lvl w:ilvl="3" w:tplc="FFFFFFFF" w:tentative="1">
+      <w:start w:val="1"/>
+      <w:numFmt w:val="bullet"/>
+      <w:lvlText w:val=""/>
+      <w:lvlJc w:val="left"/>
+      <w:pPr>
+        <w:ind w:left="2520" w:hanging="360"/>
+      </w:pPr>
+      <w:rPr>
+        <w:rFonts w:ascii="Symbol" w:hAnsi="Symbol" w:hint="default"/>
+      </w:rPr>
+    </w:lvl>
+    <w:lvl w:ilvl="4" w:tplc="FFFFFFFF" w:tentative="1">
+      <w:start w:val="1"/>
+      <w:numFmt w:val="bullet"/>
+      <w:lvlText w:val="o"/>
+      <w:lvlJc w:val="left"/>
+      <w:pPr>
+        <w:ind w:left="3240" w:hanging="360"/>
+      </w:pPr>
+      <w:rPr>
+        <w:rFonts w:ascii="Courier New" w:hAnsi="Courier New" w:cs="Courier New" w:hint="default"/>
+      </w:rPr>
+    </w:lvl>
+    <w:lvl w:ilvl="5" w:tplc="FFFFFFFF" w:tentative="1">
+      <w:start w:val="1"/>
+      <w:numFmt w:val="bullet"/>
+      <w:lvlText w:val=""/>
+      <w:lvlJc w:val="left"/>
+      <w:pPr>
+        <w:ind w:left="3960" w:hanging="360"/>
+      </w:pPr>
+      <w:rPr>
+        <w:rFonts w:ascii="Wingdings" w:hAnsi="Wingdings" w:hint="default"/>
+      </w:rPr>
+    </w:lvl>
+    <w:lvl w:ilvl="6" w:tplc="FFFFFFFF" w:tentative="1">
+      <w:start w:val="1"/>
+      <w:numFmt w:val="bullet"/>
+      <w:lvlText w:val=""/>
+      <w:lvlJc w:val="left"/>
+      <w:pPr>
+        <w:ind w:left="4680" w:hanging="360"/>
+      </w:pPr>
+      <w:rPr>
+        <w:rFonts w:ascii="Symbol" w:hAnsi="Symbol" w:hint="default"/>
+      </w:rPr>
+    </w:lvl>
+    <w:lvl w:ilvl="7" w:tplc="FFFFFFFF" w:tentative="1">
+      <w:start w:val="1"/>
+      <w:numFmt w:val="bullet"/>
+      <w:lvlText w:val="o"/>
+      <w:lvlJc w:val="left"/>
+      <w:pPr>
+        <w:ind w:left="5400" w:hanging="360"/>
+      </w:pPr>
+      <w:rPr>
+        <w:rFonts w:ascii="Courier New" w:hAnsi="Courier New" w:cs="Courier New" w:hint="default"/>
+      </w:rPr>
+    </w:lvl>
+    <w:lvl w:ilvl="8" w:tplc="FFFFFFFF" w:tentative="1">
+      <w:start w:val="1"/>
+      <w:numFmt w:val="bullet"/>
+      <w:lvlText w:val=""/>
+      <w:lvlJc w:val="left"/>
+      <w:pPr>
+        <w:ind w:left="6120" w:hanging="360"/>
+      </w:pPr>
+      <w:rPr>
+        <w:rFonts w:ascii="Wingdings" w:hAnsi="Wingdings" w:hint="default"/>
+      </w:rPr>
+    </w:lvl>
+  </w:abstractNum>
+  <w:abstractNum w:abstractNumId="10" w15:restartNumberingAfterBreak="0">
     <w:nsid w:val="4CB6299D"/>
     <w:multiLevelType w:val="hybridMultilevel"/>
     <w:tmpl w:val="4EC08E1A"/>
@@ -3145,13 +3938,126 @@
       <w:lvlText w:val=""/>
       <w:lvlJc w:val="left"/>
       <w:pPr>
+        <w:ind w:left="360" w:hanging="360"/>
+      </w:pPr>
+      <w:rPr>
+        <w:rFonts w:ascii="Symbol" w:hAnsi="Symbol" w:hint="default"/>
+      </w:rPr>
+    </w:lvl>
+    <w:lvl w:ilvl="1" w:tplc="04090003" w:tentative="1">
+      <w:start w:val="1"/>
+      <w:numFmt w:val="bullet"/>
+      <w:lvlText w:val="o"/>
+      <w:lvlJc w:val="left"/>
+      <w:pPr>
+        <w:ind w:left="1080" w:hanging="360"/>
+      </w:pPr>
+      <w:rPr>
+        <w:rFonts w:ascii="Courier New" w:hAnsi="Courier New" w:cs="Courier New" w:hint="default"/>
+      </w:rPr>
+    </w:lvl>
+    <w:lvl w:ilvl="2" w:tplc="04090005" w:tentative="1">
+      <w:start w:val="1"/>
+      <w:numFmt w:val="bullet"/>
+      <w:lvlText w:val=""/>
+      <w:lvlJc w:val="left"/>
+      <w:pPr>
+        <w:ind w:left="1800" w:hanging="360"/>
+      </w:pPr>
+      <w:rPr>
+        <w:rFonts w:ascii="Wingdings" w:hAnsi="Wingdings" w:hint="default"/>
+      </w:rPr>
+    </w:lvl>
+    <w:lvl w:ilvl="3" w:tplc="04090001" w:tentative="1">
+      <w:start w:val="1"/>
+      <w:numFmt w:val="bullet"/>
+      <w:lvlText w:val=""/>
+      <w:lvlJc w:val="left"/>
+      <w:pPr>
+        <w:ind w:left="2520" w:hanging="360"/>
+      </w:pPr>
+      <w:rPr>
+        <w:rFonts w:ascii="Symbol" w:hAnsi="Symbol" w:hint="default"/>
+      </w:rPr>
+    </w:lvl>
+    <w:lvl w:ilvl="4" w:tplc="04090003" w:tentative="1">
+      <w:start w:val="1"/>
+      <w:numFmt w:val="bullet"/>
+      <w:lvlText w:val="o"/>
+      <w:lvlJc w:val="left"/>
+      <w:pPr>
+        <w:ind w:left="3240" w:hanging="360"/>
+      </w:pPr>
+      <w:rPr>
+        <w:rFonts w:ascii="Courier New" w:hAnsi="Courier New" w:cs="Courier New" w:hint="default"/>
+      </w:rPr>
+    </w:lvl>
+    <w:lvl w:ilvl="5" w:tplc="04090005" w:tentative="1">
+      <w:start w:val="1"/>
+      <w:numFmt w:val="bullet"/>
+      <w:lvlText w:val=""/>
+      <w:lvlJc w:val="left"/>
+      <w:pPr>
+        <w:ind w:left="3960" w:hanging="360"/>
+      </w:pPr>
+      <w:rPr>
+        <w:rFonts w:ascii="Wingdings" w:hAnsi="Wingdings" w:hint="default"/>
+      </w:rPr>
+    </w:lvl>
+    <w:lvl w:ilvl="6" w:tplc="04090001" w:tentative="1">
+      <w:start w:val="1"/>
+      <w:numFmt w:val="bullet"/>
+      <w:lvlText w:val=""/>
+      <w:lvlJc w:val="left"/>
+      <w:pPr>
+        <w:ind w:left="4680" w:hanging="360"/>
+      </w:pPr>
+      <w:rPr>
+        <w:rFonts w:ascii="Symbol" w:hAnsi="Symbol" w:hint="default"/>
+      </w:rPr>
+    </w:lvl>
+    <w:lvl w:ilvl="7" w:tplc="04090003" w:tentative="1">
+      <w:start w:val="1"/>
+      <w:numFmt w:val="bullet"/>
+      <w:lvlText w:val="o"/>
+      <w:lvlJc w:val="left"/>
+      <w:pPr>
+        <w:ind w:left="5400" w:hanging="360"/>
+      </w:pPr>
+      <w:rPr>
+        <w:rFonts w:ascii="Courier New" w:hAnsi="Courier New" w:cs="Courier New" w:hint="default"/>
+      </w:rPr>
+    </w:lvl>
+    <w:lvl w:ilvl="8" w:tplc="04090005" w:tentative="1">
+      <w:start w:val="1"/>
+      <w:numFmt w:val="bullet"/>
+      <w:lvlText w:val=""/>
+      <w:lvlJc w:val="left"/>
+      <w:pPr>
+        <w:ind w:left="6120" w:hanging="360"/>
+      </w:pPr>
+      <w:rPr>
+        <w:rFonts w:ascii="Wingdings" w:hAnsi="Wingdings" w:hint="default"/>
+      </w:rPr>
+    </w:lvl>
+  </w:abstractNum>
+  <w:abstractNum w:abstractNumId="11" w15:restartNumberingAfterBreak="0">
+    <w:nsid w:val="6F4D20BB"/>
+    <w:multiLevelType w:val="hybridMultilevel"/>
+    <w:tmpl w:val="DF3A4DC2"/>
+    <w:lvl w:ilvl="0" w:tplc="40986472">
+      <w:start w:val="1"/>
+      <w:numFmt w:val="bullet"/>
+      <w:lvlText w:val=""/>
+      <w:lvlJc w:val="left"/>
+      <w:pPr>
         <w:ind w:left="720" w:hanging="360"/>
       </w:pPr>
       <w:rPr>
         <w:rFonts w:ascii="Symbol" w:hAnsi="Symbol" w:hint="default"/>
       </w:rPr>
     </w:lvl>
-    <w:lvl w:ilvl="1" w:tplc="04090003" w:tentative="1">
+    <w:lvl w:ilvl="1" w:tplc="FFFFFFFF" w:tentative="1">
       <w:start w:val="1"/>
       <w:numFmt w:val="bullet"/>
       <w:lvlText w:val="o"/>
@@ -3163,7 +4069,7 @@
         <w:rFonts w:ascii="Courier New" w:hAnsi="Courier New" w:cs="Courier New" w:hint="default"/>
       </w:rPr>
     </w:lvl>
-    <w:lvl w:ilvl="2" w:tplc="04090005" w:tentative="1">
+    <w:lvl w:ilvl="2" w:tplc="FFFFFFFF" w:tentative="1">
       <w:start w:val="1"/>
       <w:numFmt w:val="bullet"/>
       <w:lvlText w:val=""/>
@@ -3175,7 +4081,7 @@
         <w:rFonts w:ascii="Wingdings" w:hAnsi="Wingdings" w:hint="default"/>
       </w:rPr>
     </w:lvl>
-    <w:lvl w:ilvl="3" w:tplc="04090001" w:tentative="1">
+    <w:lvl w:ilvl="3" w:tplc="FFFFFFFF" w:tentative="1">
       <w:start w:val="1"/>
       <w:numFmt w:val="bullet"/>
       <w:lvlText w:val=""/>
@@ -3187,7 +4093,7 @@
         <w:rFonts w:ascii="Symbol" w:hAnsi="Symbol" w:hint="default"/>
       </w:rPr>
     </w:lvl>
-    <w:lvl w:ilvl="4" w:tplc="04090003" w:tentative="1">
+    <w:lvl w:ilvl="4" w:tplc="FFFFFFFF" w:tentative="1">
       <w:start w:val="1"/>
       <w:numFmt w:val="bullet"/>
       <w:lvlText w:val="o"/>
@@ -3199,7 +4105,7 @@
         <w:rFonts w:ascii="Courier New" w:hAnsi="Courier New" w:cs="Courier New" w:hint="default"/>
       </w:rPr>
     </w:lvl>
-    <w:lvl w:ilvl="5" w:tplc="04090005" w:tentative="1">
+    <w:lvl w:ilvl="5" w:tplc="FFFFFFFF" w:tentative="1">
       <w:start w:val="1"/>
       <w:numFmt w:val="bullet"/>
       <w:lvlText w:val=""/>
@@ -3211,7 +4117,7 @@
         <w:rFonts w:ascii="Wingdings" w:hAnsi="Wingdings" w:hint="default"/>
       </w:rPr>
     </w:lvl>
-    <w:lvl w:ilvl="6" w:tplc="04090001" w:tentative="1">
+    <w:lvl w:ilvl="6" w:tplc="FFFFFFFF" w:tentative="1">
       <w:start w:val="1"/>
       <w:numFmt w:val="bullet"/>
       <w:lvlText w:val=""/>
@@ -3223,7 +4129,7 @@
         <w:rFonts w:ascii="Symbol" w:hAnsi="Symbol" w:hint="default"/>
       </w:rPr>
     </w:lvl>
-    <w:lvl w:ilvl="7" w:tplc="04090003" w:tentative="1">
+    <w:lvl w:ilvl="7" w:tplc="FFFFFFFF" w:tentative="1">
       <w:start w:val="1"/>
       <w:numFmt w:val="bullet"/>
       <w:lvlText w:val="o"/>
@@ -3235,7 +4141,7 @@
         <w:rFonts w:ascii="Courier New" w:hAnsi="Courier New" w:cs="Courier New" w:hint="default"/>
       </w:rPr>
     </w:lvl>
-    <w:lvl w:ilvl="8" w:tplc="04090005" w:tentative="1">
+    <w:lvl w:ilvl="8" w:tplc="FFFFFFFF" w:tentative="1">
       <w:start w:val="1"/>
       <w:numFmt w:val="bullet"/>
       <w:lvlText w:val=""/>
@@ -3276,7 +4182,16 @@
     <w:abstractNumId w:val="3"/>
   </w:num>
   <w:num w:numId="10" w16cid:durableId="1720284082">
+    <w:abstractNumId w:val="10"/>
+  </w:num>
+  <w:num w:numId="11" w16cid:durableId="381102192">
     <w:abstractNumId w:val="8"/>
+  </w:num>
+  <w:num w:numId="12" w16cid:durableId="1860579804">
+    <w:abstractNumId w:val="11"/>
+  </w:num>
+  <w:num w:numId="13" w16cid:durableId="1392190819">
+    <w:abstractNumId w:val="9"/>
   </w:num>
 </w:numbering>
 </file>
@@ -3789,7 +4704,6 @@
   <w:style w:type="character" w:default="1" w:styleId="DefaultParagraphFont">
     <w:name w:val="Default Paragraph Font"/>
     <w:uiPriority w:val="1"/>
-    <w:semiHidden/>
     <w:unhideWhenUsed/>
   </w:style>
   <w:style w:type="table" w:default="1" w:styleId="TableNormal">

</xml_diff>

<commit_message>
fixed date error and adjusted order of projects
</commit_message>
<xml_diff>
--- a/Nealson_Setiawan_resume.docx
+++ b/Nealson_Setiawan_resume.docx
@@ -1821,8 +1821,11 @@
         <w:rPr>
           <w:rStyle w:val="fs13fw4"/>
           <w:rFonts w:ascii="Calibri" w:eastAsia="Calibri" w:hAnsi="Calibri" w:cs="Calibri"/>
-        </w:rPr>
-      </w:pPr>
+          <w:sz w:val="20"/>
+          <w:szCs w:val="20"/>
+        </w:rPr>
+      </w:pPr>
+      <w:proofErr w:type="spellStart"/>
       <w:r>
         <w:rPr>
           <w:rStyle w:val="fs13fw6overflow-hidden"/>
@@ -1832,6 +1835,269 @@
           <w:sz w:val="20"/>
           <w:szCs w:val="20"/>
         </w:rPr>
+        <w:t>UpAllNight</w:t>
+      </w:r>
+      <w:proofErr w:type="spellEnd"/>
+      <w:r>
+        <w:rPr>
+          <w:rStyle w:val="fs13fw6overflow-hidden"/>
+          <w:rFonts w:ascii="Calibri" w:eastAsia="Calibri" w:hAnsi="Calibri" w:cs="Calibri"/>
+          <w:b/>
+          <w:bCs/>
+          <w:sz w:val="20"/>
+          <w:szCs w:val="20"/>
+        </w:rPr>
+        <w:t xml:space="preserve"> Forums | </w:t>
+      </w:r>
+      <w:proofErr w:type="spellStart"/>
+      <w:r>
+        <w:rPr>
+          <w:rStyle w:val="fs13fw6overflow-hidden"/>
+          <w:rFonts w:ascii="Calibri" w:eastAsia="Calibri" w:hAnsi="Calibri" w:cs="Calibri"/>
+          <w:b/>
+          <w:bCs/>
+          <w:sz w:val="20"/>
+          <w:szCs w:val="20"/>
+        </w:rPr>
+        <w:t>Langchain</w:t>
+      </w:r>
+      <w:proofErr w:type="spellEnd"/>
+      <w:r>
+        <w:rPr>
+          <w:rStyle w:val="fs13fw6overflow-hidden"/>
+          <w:rFonts w:ascii="Calibri" w:eastAsia="Calibri" w:hAnsi="Calibri" w:cs="Calibri"/>
+          <w:b/>
+          <w:bCs/>
+          <w:sz w:val="20"/>
+          <w:szCs w:val="20"/>
+        </w:rPr>
+        <w:t>, Milvus</w:t>
+      </w:r>
+      <w:r>
+        <w:rPr>
+          <w:rStyle w:val="fs13fw4"/>
+          <w:rFonts w:ascii="Calibri" w:eastAsia="Calibri" w:hAnsi="Calibri" w:cs="Calibri"/>
+          <w:sz w:val="20"/>
+          <w:szCs w:val="20"/>
+        </w:rPr>
+        <w:tab/>
+      </w:r>
+      <w:r>
+        <w:rPr>
+          <w:rStyle w:val="fs13fw4overflow-hidden"/>
+          <w:rFonts w:ascii="Calibri" w:eastAsia="Calibri" w:hAnsi="Calibri" w:cs="Calibri"/>
+          <w:sz w:val="20"/>
+          <w:szCs w:val="20"/>
+        </w:rPr>
+        <w:t>January 2024 – May 2024</w:t>
+      </w:r>
+    </w:p>
+    <w:p>
+      <w:pPr>
+        <w:pStyle w:val="ListParagraph"/>
+        <w:numPr>
+          <w:ilvl w:val="0"/>
+          <w:numId w:val="13"/>
+        </w:numPr>
+        <w:spacing w:line="140" w:lineRule="atLeast"/>
+        <w:rPr>
+          <w:rFonts w:ascii="Calibri" w:eastAsia="Calibri" w:hAnsi="Calibri" w:cs="Calibri"/>
+          <w:sz w:val="14"/>
+          <w:szCs w:val="14"/>
+        </w:rPr>
+      </w:pPr>
+      <w:r>
+        <w:rPr>
+          <w:rFonts w:ascii="Calibri" w:eastAsia="Calibri" w:hAnsi="Calibri" w:cs="Calibri"/>
+          <w:sz w:val="20"/>
+          <w:szCs w:val="20"/>
+        </w:rPr>
+        <w:t>Scraped internet forums and public data using Selenium</w:t>
+      </w:r>
+    </w:p>
+    <w:p>
+      <w:pPr>
+        <w:pStyle w:val="ListParagraph"/>
+        <w:numPr>
+          <w:ilvl w:val="0"/>
+          <w:numId w:val="13"/>
+        </w:numPr>
+        <w:spacing w:line="140" w:lineRule="atLeast"/>
+        <w:rPr>
+          <w:rFonts w:ascii="Calibri" w:eastAsia="Calibri" w:hAnsi="Calibri" w:cs="Calibri"/>
+          <w:sz w:val="14"/>
+          <w:szCs w:val="14"/>
+        </w:rPr>
+      </w:pPr>
+      <w:r>
+        <w:rPr>
+          <w:rFonts w:ascii="Calibri" w:eastAsia="Calibri" w:hAnsi="Calibri" w:cs="Calibri"/>
+          <w:sz w:val="20"/>
+          <w:szCs w:val="20"/>
+        </w:rPr>
+        <w:t>Deployed Milvus on Google Cloud Platform using Docker</w:t>
+      </w:r>
+    </w:p>
+    <w:p>
+      <w:pPr>
+        <w:pStyle w:val="ListParagraph"/>
+        <w:numPr>
+          <w:ilvl w:val="0"/>
+          <w:numId w:val="13"/>
+        </w:numPr>
+        <w:spacing w:line="140" w:lineRule="atLeast"/>
+        <w:rPr>
+          <w:rFonts w:ascii="Calibri" w:eastAsia="Calibri" w:hAnsi="Calibri" w:cs="Calibri"/>
+          <w:sz w:val="14"/>
+          <w:szCs w:val="14"/>
+        </w:rPr>
+      </w:pPr>
+      <w:r>
+        <w:rPr>
+          <w:rFonts w:ascii="Calibri" w:eastAsia="Calibri" w:hAnsi="Calibri" w:cs="Calibri"/>
+          <w:sz w:val="20"/>
+          <w:szCs w:val="20"/>
+        </w:rPr>
+        <w:t xml:space="preserve">Preprocessed pharmacy text data with </w:t>
+      </w:r>
+      <w:proofErr w:type="spellStart"/>
+      <w:r>
+        <w:rPr>
+          <w:rFonts w:ascii="Calibri" w:eastAsia="Calibri" w:hAnsi="Calibri" w:cs="Calibri"/>
+          <w:sz w:val="20"/>
+          <w:szCs w:val="20"/>
+        </w:rPr>
+        <w:t>Langchain</w:t>
+      </w:r>
+      <w:proofErr w:type="spellEnd"/>
+      <w:r>
+        <w:rPr>
+          <w:rFonts w:ascii="Calibri" w:eastAsia="Calibri" w:hAnsi="Calibri" w:cs="Calibri"/>
+          <w:sz w:val="20"/>
+          <w:szCs w:val="20"/>
+        </w:rPr>
+        <w:t xml:space="preserve"> and ORM (</w:t>
+      </w:r>
+      <w:proofErr w:type="spellStart"/>
+      <w:r>
+        <w:rPr>
+          <w:rFonts w:ascii="Calibri" w:eastAsia="Calibri" w:hAnsi="Calibri" w:cs="Calibri"/>
+          <w:sz w:val="20"/>
+          <w:szCs w:val="20"/>
+        </w:rPr>
+        <w:t>PyMilvus</w:t>
+      </w:r>
+      <w:proofErr w:type="spellEnd"/>
+      <w:r>
+        <w:rPr>
+          <w:rFonts w:ascii="Calibri" w:eastAsia="Calibri" w:hAnsi="Calibri" w:cs="Calibri"/>
+          <w:sz w:val="20"/>
+          <w:szCs w:val="20"/>
+        </w:rPr>
+        <w:t>)</w:t>
+      </w:r>
+    </w:p>
+    <w:p>
+      <w:pPr>
+        <w:pStyle w:val="ListParagraph"/>
+        <w:numPr>
+          <w:ilvl w:val="0"/>
+          <w:numId w:val="13"/>
+        </w:numPr>
+        <w:spacing w:line="140" w:lineRule="atLeast"/>
+        <w:rPr>
+          <w:rFonts w:ascii="Calibri" w:eastAsia="Calibri" w:hAnsi="Calibri" w:cs="Calibri"/>
+          <w:sz w:val="14"/>
+          <w:szCs w:val="14"/>
+        </w:rPr>
+      </w:pPr>
+      <w:r>
+        <w:rPr>
+          <w:rFonts w:ascii="Calibri" w:eastAsia="Calibri" w:hAnsi="Calibri" w:cs="Calibri"/>
+          <w:sz w:val="20"/>
+          <w:szCs w:val="20"/>
+        </w:rPr>
+        <w:t xml:space="preserve">Allowed seamless integration with </w:t>
+      </w:r>
+      <w:proofErr w:type="spellStart"/>
+      <w:r>
+        <w:rPr>
+          <w:rFonts w:ascii="Calibri" w:eastAsia="Calibri" w:hAnsi="Calibri" w:cs="Calibri"/>
+          <w:sz w:val="20"/>
+          <w:szCs w:val="20"/>
+        </w:rPr>
+        <w:t>FastAPI</w:t>
+      </w:r>
+      <w:proofErr w:type="spellEnd"/>
+      <w:r>
+        <w:rPr>
+          <w:rFonts w:ascii="Calibri" w:eastAsia="Calibri" w:hAnsi="Calibri" w:cs="Calibri"/>
+          <w:sz w:val="20"/>
+          <w:szCs w:val="20"/>
+        </w:rPr>
+        <w:t xml:space="preserve"> and deployed </w:t>
+      </w:r>
+      <w:proofErr w:type="spellStart"/>
+      <w:r>
+        <w:rPr>
+          <w:rFonts w:ascii="Calibri" w:eastAsia="Calibri" w:hAnsi="Calibri" w:cs="Calibri"/>
+          <w:sz w:val="20"/>
+          <w:szCs w:val="20"/>
+        </w:rPr>
+        <w:t>dockerized</w:t>
+      </w:r>
+      <w:proofErr w:type="spellEnd"/>
+      <w:r>
+        <w:rPr>
+          <w:rFonts w:ascii="Calibri" w:eastAsia="Calibri" w:hAnsi="Calibri" w:cs="Calibri"/>
+          <w:sz w:val="20"/>
+          <w:szCs w:val="20"/>
+        </w:rPr>
+        <w:t xml:space="preserve"> application on Heroku</w:t>
+      </w:r>
+      <w:r>
+        <w:rPr>
+          <w:rFonts w:ascii="Calibri" w:eastAsia="Calibri" w:hAnsi="Calibri" w:cs="Calibri"/>
+          <w:sz w:val="14"/>
+          <w:szCs w:val="14"/>
+        </w:rPr>
+        <w:t> </w:t>
+      </w:r>
+    </w:p>
+    <w:p>
+      <w:pPr>
+        <w:spacing w:line="200" w:lineRule="atLeast"/>
+        <w:ind w:left="-10"/>
+        <w:rPr>
+          <w:rStyle w:val="fs13fw6overflow-hidden"/>
+          <w:rFonts w:ascii="Calibri" w:eastAsia="Calibri" w:hAnsi="Calibri" w:cs="Calibri"/>
+          <w:b/>
+          <w:bCs/>
+          <w:sz w:val="20"/>
+          <w:szCs w:val="20"/>
+        </w:rPr>
+      </w:pPr>
+    </w:p>
+    <w:p>
+      <w:pPr>
+        <w:tabs>
+          <w:tab w:val="right" w:pos="10800"/>
+        </w:tabs>
+        <w:spacing w:line="200" w:lineRule="atLeast"/>
+        <w:rPr>
+          <w:rStyle w:val="fs13fw4"/>
+          <w:rFonts w:ascii="Calibri" w:eastAsia="Calibri" w:hAnsi="Calibri" w:cs="Calibri"/>
+        </w:rPr>
+      </w:pPr>
+      <w:r>
+        <w:rPr>
+          <w:rStyle w:val="fs13fw6overflow-hidden"/>
+          <w:rFonts w:ascii="Calibri" w:eastAsia="Calibri" w:hAnsi="Calibri" w:cs="Calibri"/>
+          <w:b/>
+          <w:bCs/>
+          <w:sz w:val="20"/>
+          <w:szCs w:val="20"/>
+        </w:rPr>
         <w:t>Data Mining and Recommender Systems with Spark</w:t>
       </w:r>
       <w:r>
@@ -1872,7 +2138,25 @@
           <w:sz w:val="20"/>
           <w:szCs w:val="20"/>
         </w:rPr>
-        <w:t xml:space="preserve">January 2023 </w:t>
+        <w:t>January 202</w:t>
+      </w:r>
+      <w:r>
+        <w:rPr>
+          <w:rStyle w:val="fs13fw4overflow-hidden"/>
+          <w:rFonts w:ascii="Calibri" w:eastAsia="Calibri" w:hAnsi="Calibri" w:cs="Calibri"/>
+          <w:sz w:val="20"/>
+          <w:szCs w:val="20"/>
+        </w:rPr>
+        <w:t>4</w:t>
+      </w:r>
+      <w:r>
+        <w:rPr>
+          <w:rStyle w:val="fs13fw4overflow-hidden"/>
+          <w:rFonts w:ascii="Calibri" w:eastAsia="Calibri" w:hAnsi="Calibri" w:cs="Calibri"/>
+          <w:sz w:val="20"/>
+          <w:szCs w:val="20"/>
+        </w:rPr>
+        <w:t xml:space="preserve"> </w:t>
       </w:r>
       <w:r>
         <w:rPr>
@@ -2056,315 +2340,6 @@
         <w:t>PySpark</w:t>
       </w:r>
       <w:proofErr w:type="spellEnd"/>
-    </w:p>
-    <w:p>
-      <w:pPr>
-        <w:spacing w:line="200" w:lineRule="atLeast"/>
-        <w:rPr>
-          <w:rFonts w:eastAsia="Calibri"/>
-          <w:sz w:val="14"/>
-          <w:szCs w:val="14"/>
-        </w:rPr>
-      </w:pPr>
-    </w:p>
-    <w:p>
-      <w:pPr>
-        <w:tabs>
-          <w:tab w:val="right" w:pos="10800"/>
-        </w:tabs>
-        <w:spacing w:line="200" w:lineRule="atLeast"/>
-        <w:rPr>
-          <w:rStyle w:val="fs13fw4"/>
-          <w:rFonts w:ascii="Calibri" w:eastAsia="Calibri" w:hAnsi="Calibri" w:cs="Calibri"/>
-          <w:sz w:val="20"/>
-          <w:szCs w:val="20"/>
-        </w:rPr>
-      </w:pPr>
-      <w:proofErr w:type="spellStart"/>
-      <w:r>
-        <w:rPr>
-          <w:rStyle w:val="fs13fw6overflow-hidden"/>
-          <w:rFonts w:ascii="Calibri" w:eastAsia="Calibri" w:hAnsi="Calibri" w:cs="Calibri"/>
-          <w:b/>
-          <w:bCs/>
-          <w:sz w:val="20"/>
-          <w:szCs w:val="20"/>
-        </w:rPr>
-        <w:t>UpAllNight</w:t>
-      </w:r>
-      <w:proofErr w:type="spellEnd"/>
-      <w:r>
-        <w:rPr>
-          <w:rStyle w:val="fs13fw6overflow-hidden"/>
-          <w:rFonts w:ascii="Calibri" w:eastAsia="Calibri" w:hAnsi="Calibri" w:cs="Calibri"/>
-          <w:b/>
-          <w:bCs/>
-          <w:sz w:val="20"/>
-          <w:szCs w:val="20"/>
-        </w:rPr>
-        <w:t xml:space="preserve"> Forums</w:t>
-      </w:r>
-      <w:r>
-        <w:rPr>
-          <w:rStyle w:val="fs13fw6overflow-hidden"/>
-          <w:rFonts w:ascii="Calibri" w:eastAsia="Calibri" w:hAnsi="Calibri" w:cs="Calibri"/>
-          <w:b/>
-          <w:bCs/>
-          <w:sz w:val="20"/>
-          <w:szCs w:val="20"/>
-        </w:rPr>
-        <w:t xml:space="preserve"> | </w:t>
-      </w:r>
-      <w:proofErr w:type="spellStart"/>
-      <w:r>
-        <w:rPr>
-          <w:rStyle w:val="fs13fw6overflow-hidden"/>
-          <w:rFonts w:ascii="Calibri" w:eastAsia="Calibri" w:hAnsi="Calibri" w:cs="Calibri"/>
-          <w:b/>
-          <w:bCs/>
-          <w:sz w:val="20"/>
-          <w:szCs w:val="20"/>
-        </w:rPr>
-        <w:t>Langchain</w:t>
-      </w:r>
-      <w:proofErr w:type="spellEnd"/>
-      <w:r>
-        <w:rPr>
-          <w:rStyle w:val="fs13fw6overflow-hidden"/>
-          <w:rFonts w:ascii="Calibri" w:eastAsia="Calibri" w:hAnsi="Calibri" w:cs="Calibri"/>
-          <w:b/>
-          <w:bCs/>
-          <w:sz w:val="20"/>
-          <w:szCs w:val="20"/>
-        </w:rPr>
-        <w:t>, Milvus</w:t>
-      </w:r>
-      <w:r>
-        <w:rPr>
-          <w:rStyle w:val="fs13fw4"/>
-          <w:rFonts w:ascii="Calibri" w:eastAsia="Calibri" w:hAnsi="Calibri" w:cs="Calibri"/>
-          <w:sz w:val="20"/>
-          <w:szCs w:val="20"/>
-        </w:rPr>
-        <w:tab/>
-      </w:r>
-      <w:r>
-        <w:rPr>
-          <w:rStyle w:val="fs13fw4overflow-hidden"/>
-          <w:rFonts w:ascii="Calibri" w:eastAsia="Calibri" w:hAnsi="Calibri" w:cs="Calibri"/>
-          <w:sz w:val="20"/>
-          <w:szCs w:val="20"/>
-        </w:rPr>
-        <w:t>January 2024</w:t>
-      </w:r>
-      <w:r>
-        <w:rPr>
-          <w:rStyle w:val="fs13fw4overflow-hidden"/>
-          <w:rFonts w:ascii="Calibri" w:eastAsia="Calibri" w:hAnsi="Calibri" w:cs="Calibri"/>
-          <w:sz w:val="20"/>
-          <w:szCs w:val="20"/>
-        </w:rPr>
-        <w:t xml:space="preserve"> </w:t>
-      </w:r>
-      <w:r>
-        <w:rPr>
-          <w:rStyle w:val="fs13fw4overflow-hidden"/>
-          <w:rFonts w:ascii="Calibri" w:eastAsia="Calibri" w:hAnsi="Calibri" w:cs="Calibri"/>
-          <w:sz w:val="20"/>
-          <w:szCs w:val="20"/>
-        </w:rPr>
-        <w:t>–</w:t>
-      </w:r>
-      <w:r>
-        <w:rPr>
-          <w:rStyle w:val="fs13fw4overflow-hidden"/>
-          <w:rFonts w:ascii="Calibri" w:eastAsia="Calibri" w:hAnsi="Calibri" w:cs="Calibri"/>
-          <w:sz w:val="20"/>
-          <w:szCs w:val="20"/>
-        </w:rPr>
-        <w:t xml:space="preserve"> </w:t>
-      </w:r>
-      <w:r>
-        <w:rPr>
-          <w:rStyle w:val="fs13fw4overflow-hidden"/>
-          <w:rFonts w:ascii="Calibri" w:eastAsia="Calibri" w:hAnsi="Calibri" w:cs="Calibri"/>
-          <w:sz w:val="20"/>
-          <w:szCs w:val="20"/>
-        </w:rPr>
-        <w:t>May 2024</w:t>
-      </w:r>
-    </w:p>
-    <w:p>
-      <w:pPr>
-        <w:pStyle w:val="ListParagraph"/>
-        <w:numPr>
-          <w:ilvl w:val="0"/>
-          <w:numId w:val="13"/>
-        </w:numPr>
-        <w:spacing w:line="140" w:lineRule="atLeast"/>
-        <w:rPr>
-          <w:rFonts w:ascii="Calibri" w:eastAsia="Calibri" w:hAnsi="Calibri" w:cs="Calibri"/>
-          <w:sz w:val="14"/>
-          <w:szCs w:val="14"/>
-        </w:rPr>
-      </w:pPr>
-      <w:r>
-        <w:rPr>
-          <w:rFonts w:ascii="Calibri" w:eastAsia="Calibri" w:hAnsi="Calibri" w:cs="Calibri"/>
-          <w:sz w:val="20"/>
-          <w:szCs w:val="20"/>
-        </w:rPr>
-        <w:t>Scraped internet forums and public data using Selenium</w:t>
-      </w:r>
-    </w:p>
-    <w:p>
-      <w:pPr>
-        <w:pStyle w:val="ListParagraph"/>
-        <w:numPr>
-          <w:ilvl w:val="0"/>
-          <w:numId w:val="13"/>
-        </w:numPr>
-        <w:spacing w:line="140" w:lineRule="atLeast"/>
-        <w:rPr>
-          <w:rFonts w:ascii="Calibri" w:eastAsia="Calibri" w:hAnsi="Calibri" w:cs="Calibri"/>
-          <w:sz w:val="14"/>
-          <w:szCs w:val="14"/>
-        </w:rPr>
-      </w:pPr>
-      <w:r>
-        <w:rPr>
-          <w:rFonts w:ascii="Calibri" w:eastAsia="Calibri" w:hAnsi="Calibri" w:cs="Calibri"/>
-          <w:sz w:val="20"/>
-          <w:szCs w:val="20"/>
-        </w:rPr>
-        <w:t>Deployed Milvus on Google Cloud Platform using Docker</w:t>
-      </w:r>
-    </w:p>
-    <w:p>
-      <w:pPr>
-        <w:pStyle w:val="ListParagraph"/>
-        <w:numPr>
-          <w:ilvl w:val="0"/>
-          <w:numId w:val="13"/>
-        </w:numPr>
-        <w:spacing w:line="140" w:lineRule="atLeast"/>
-        <w:rPr>
-          <w:rFonts w:ascii="Calibri" w:eastAsia="Calibri" w:hAnsi="Calibri" w:cs="Calibri"/>
-          <w:sz w:val="14"/>
-          <w:szCs w:val="14"/>
-        </w:rPr>
-      </w:pPr>
-      <w:r>
-        <w:rPr>
-          <w:rFonts w:ascii="Calibri" w:eastAsia="Calibri" w:hAnsi="Calibri" w:cs="Calibri"/>
-          <w:sz w:val="20"/>
-          <w:szCs w:val="20"/>
-        </w:rPr>
-        <w:t xml:space="preserve">Preprocessed pharmacy text data with </w:t>
-      </w:r>
-      <w:proofErr w:type="spellStart"/>
-      <w:r>
-        <w:rPr>
-          <w:rFonts w:ascii="Calibri" w:eastAsia="Calibri" w:hAnsi="Calibri" w:cs="Calibri"/>
-          <w:sz w:val="20"/>
-          <w:szCs w:val="20"/>
-        </w:rPr>
-        <w:t>Langchain</w:t>
-      </w:r>
-      <w:proofErr w:type="spellEnd"/>
-      <w:r>
-        <w:rPr>
-          <w:rFonts w:ascii="Calibri" w:eastAsia="Calibri" w:hAnsi="Calibri" w:cs="Calibri"/>
-          <w:sz w:val="20"/>
-          <w:szCs w:val="20"/>
-        </w:rPr>
-        <w:t xml:space="preserve"> and ORM (</w:t>
-      </w:r>
-      <w:proofErr w:type="spellStart"/>
-      <w:r>
-        <w:rPr>
-          <w:rFonts w:ascii="Calibri" w:eastAsia="Calibri" w:hAnsi="Calibri" w:cs="Calibri"/>
-          <w:sz w:val="20"/>
-          <w:szCs w:val="20"/>
-        </w:rPr>
-        <w:t>PyMilvus</w:t>
-      </w:r>
-      <w:proofErr w:type="spellEnd"/>
-      <w:r>
-        <w:rPr>
-          <w:rFonts w:ascii="Calibri" w:eastAsia="Calibri" w:hAnsi="Calibri" w:cs="Calibri"/>
-          <w:sz w:val="20"/>
-          <w:szCs w:val="20"/>
-        </w:rPr>
-        <w:t>)</w:t>
-      </w:r>
-    </w:p>
-    <w:p>
-      <w:pPr>
-        <w:pStyle w:val="ListParagraph"/>
-        <w:numPr>
-          <w:ilvl w:val="0"/>
-          <w:numId w:val="13"/>
-        </w:numPr>
-        <w:spacing w:line="140" w:lineRule="atLeast"/>
-        <w:rPr>
-          <w:rFonts w:ascii="Calibri" w:eastAsia="Calibri" w:hAnsi="Calibri" w:cs="Calibri"/>
-          <w:sz w:val="14"/>
-          <w:szCs w:val="14"/>
-        </w:rPr>
-      </w:pPr>
-      <w:r>
-        <w:rPr>
-          <w:rFonts w:ascii="Calibri" w:eastAsia="Calibri" w:hAnsi="Calibri" w:cs="Calibri"/>
-          <w:sz w:val="20"/>
-          <w:szCs w:val="20"/>
-        </w:rPr>
-        <w:t xml:space="preserve">Allowed seamless integration with </w:t>
-      </w:r>
-      <w:proofErr w:type="spellStart"/>
-      <w:r>
-        <w:rPr>
-          <w:rFonts w:ascii="Calibri" w:eastAsia="Calibri" w:hAnsi="Calibri" w:cs="Calibri"/>
-          <w:sz w:val="20"/>
-          <w:szCs w:val="20"/>
-        </w:rPr>
-        <w:t>FastAPI</w:t>
-      </w:r>
-      <w:proofErr w:type="spellEnd"/>
-      <w:r>
-        <w:rPr>
-          <w:rFonts w:ascii="Calibri" w:eastAsia="Calibri" w:hAnsi="Calibri" w:cs="Calibri"/>
-          <w:sz w:val="20"/>
-          <w:szCs w:val="20"/>
-        </w:rPr>
-        <w:t xml:space="preserve"> and deployed </w:t>
-      </w:r>
-      <w:proofErr w:type="spellStart"/>
-      <w:r>
-        <w:rPr>
-          <w:rFonts w:ascii="Calibri" w:eastAsia="Calibri" w:hAnsi="Calibri" w:cs="Calibri"/>
-          <w:sz w:val="20"/>
-          <w:szCs w:val="20"/>
-        </w:rPr>
-        <w:t>dockerized</w:t>
-      </w:r>
-      <w:proofErr w:type="spellEnd"/>
-      <w:r>
-        <w:rPr>
-          <w:rFonts w:ascii="Calibri" w:eastAsia="Calibri" w:hAnsi="Calibri" w:cs="Calibri"/>
-          <w:sz w:val="20"/>
-          <w:szCs w:val="20"/>
-        </w:rPr>
-        <w:t xml:space="preserve"> application on Heroku</w:t>
-      </w:r>
-      <w:r>
-        <w:rPr>
-          <w:rFonts w:ascii="Calibri" w:eastAsia="Calibri" w:hAnsi="Calibri" w:cs="Calibri"/>
-          <w:sz w:val="14"/>
-          <w:szCs w:val="14"/>
-        </w:rPr>
-        <w:t> </w:t>
-      </w:r>
     </w:p>
     <w:p>
       <w:pPr>
@@ -4704,6 +4679,7 @@
   <w:style w:type="character" w:default="1" w:styleId="DefaultParagraphFont">
     <w:name w:val="Default Paragraph Font"/>
     <w:uiPriority w:val="1"/>
+    <w:semiHidden/>
     <w:unhideWhenUsed/>
   </w:style>
   <w:style w:type="table" w:default="1" w:styleId="TableNormal">

</xml_diff>